<commit_message>
Temporarily reactivate link to Word document for joining the MC, because the current version of the PDF turned out to not be electronically completable.
</commit_message>
<xml_diff>
--- a/web/MC_Membership_Form.docx
+++ b/web/MC_Membership_Form.docx
@@ -1,6 +1,6 @@
 
 <file path=word/document.xml><?xml version="1.0" encoding="utf-8"?>
-<w:document xmlns:wpc="http://schemas.microsoft.com/office/word/2010/wordprocessingCanvas" xmlns:cx="http://schemas.microsoft.com/office/drawing/2014/chartex" xmlns:cx1="http://schemas.microsoft.com/office/drawing/2015/9/8/chartex" xmlns:cx2="http://schemas.microsoft.com/office/drawing/2015/10/21/chartex" xmlns:cx3="http://schemas.microsoft.com/office/drawing/2016/5/9/chartex" xmlns:cx4="http://schemas.microsoft.com/office/drawing/2016/5/10/chartex" xmlns:cx5="http://schemas.microsoft.com/office/drawing/2016/5/11/chartex" xmlns:cx6="http://schemas.microsoft.com/office/drawing/2016/5/12/chartex" xmlns:cx7="http://schemas.microsoft.com/office/drawing/2016/5/13/chartex" xmlns:cx8="http://schemas.microsoft.com/office/drawing/2016/5/14/chartex" xmlns:mc="http://schemas.openxmlformats.org/markup-compatibility/2006" xmlns:aink="http://schemas.microsoft.com/office/drawing/2016/ink" xmlns:am3d="http://schemas.microsoft.com/office/drawing/2017/model3d" xmlns:o="urn:schemas-microsoft-com:office:office" xmlns:r="http://schemas.openxmlformats.org/officeDocument/2006/relationships" xmlns:m="http://schemas.openxmlformats.org/officeDocument/2006/math" xmlns:v="urn:schemas-microsoft-com:vml" xmlns:wp14="http://schemas.microsoft.com/office/word/2010/wordprocessingDrawing" xmlns:wp="http://schemas.openxmlformats.org/drawingml/2006/wordprocessingDrawing" xmlns:w10="urn:schemas-microsoft-com:office:word" xmlns:w="http://schemas.openxmlformats.org/wordprocessingml/2006/main" xmlns:w14="http://schemas.microsoft.com/office/word/2010/wordml" xmlns:w15="http://schemas.microsoft.com/office/word/2012/wordml" xmlns:w16cex="http://schemas.microsoft.com/office/word/2018/wordml/cex" xmlns:w16cid="http://schemas.microsoft.com/office/word/2016/wordml/cid" xmlns:w16="http://schemas.microsoft.com/office/word/2018/wordml" xmlns:w16se="http://schemas.microsoft.com/office/word/2015/wordml/symex" xmlns:wpg="http://schemas.microsoft.com/office/word/2010/wordprocessingGroup" xmlns:wpi="http://schemas.microsoft.com/office/word/2010/wordprocessingInk" xmlns:wne="http://schemas.microsoft.com/office/word/2006/wordml" xmlns:wps="http://schemas.microsoft.com/office/word/2010/wordprocessingShape" mc:Ignorable="w14 w15 w16se w16cid w16 w16cex wp14">
+<w:document xmlns:wpc="http://schemas.microsoft.com/office/word/2010/wordprocessingCanvas" xmlns:mc="http://schemas.openxmlformats.org/markup-compatibility/2006" xmlns:o="urn:schemas-microsoft-com:office:office" xmlns:r="http://schemas.openxmlformats.org/officeDocument/2006/relationships" xmlns:m="http://schemas.openxmlformats.org/officeDocument/2006/math" xmlns:v="urn:schemas-microsoft-com:vml" xmlns:wp14="http://schemas.microsoft.com/office/word/2010/wordprocessingDrawing" xmlns:wp="http://schemas.openxmlformats.org/drawingml/2006/wordprocessingDrawing" xmlns:w10="urn:schemas-microsoft-com:office:word" xmlns:w="http://schemas.openxmlformats.org/wordprocessingml/2006/main" xmlns:w14="http://schemas.microsoft.com/office/word/2010/wordml" xmlns:w15="http://schemas.microsoft.com/office/word/2012/wordml" xmlns:wpg="http://schemas.microsoft.com/office/word/2010/wordprocessingGroup" xmlns:wpi="http://schemas.microsoft.com/office/word/2010/wordprocessingInk" xmlns:wne="http://schemas.microsoft.com/office/word/2006/wordml" xmlns:wps="http://schemas.microsoft.com/office/word/2010/wordprocessingShape" mc:Ignorable="w14 w15 wp14">
   <w:body>
     <w:p>
       <w:pPr>
@@ -131,7 +131,7 @@
           <w:rFonts w:ascii="News Gothic MT" w:hAnsi="News Gothic MT"/>
           <w:lang w:val="en-GB"/>
         </w:rPr>
-        <w:t xml:space="preserve">After you have completed the form and signed it, please send a scan of the signed form to </w:t>
+        <w:t xml:space="preserve">After you have completed the form and signed it, please send the signed form to </w:t>
       </w:r>
       <w:hyperlink r:id="rId8" w:history="1">
         <w:r>
@@ -162,7 +162,7 @@
           <w:rFonts w:ascii="News Gothic MT" w:hAnsi="News Gothic MT"/>
           <w:lang w:val="en-GB"/>
         </w:rPr>
-        <w:t>back to you with administrative details, as soon as we have processed your request</w:t>
+        <w:t>back to you with administrative details as soon as we have processed your request</w:t>
       </w:r>
       <w:r>
         <w:rPr>
@@ -249,7 +249,7 @@
     </w:p>
     <w:p>
       <w:pPr>
-        <w:pStyle w:val="ListParagraph"/>
+        <w:pStyle w:val="Listenabsatz"/>
         <w:numPr>
           <w:ilvl w:val="0"/>
           <w:numId w:val="37"/>
@@ -299,7 +299,7 @@
     </w:p>
     <w:p>
       <w:pPr>
-        <w:pStyle w:val="ListParagraph"/>
+        <w:pStyle w:val="Listenabsatz"/>
         <w:numPr>
           <w:ilvl w:val="0"/>
           <w:numId w:val="37"/>
@@ -388,15 +388,15 @@
     </w:p>
     <w:tbl>
       <w:tblPr>
-        <w:tblStyle w:val="TableGrid"/>
+        <w:tblStyle w:val="Tabellenraster"/>
         <w:tblW w:w="0" w:type="auto"/>
         <w:tblLook w:val="04A0" w:firstRow="1" w:lastRow="0" w:firstColumn="1" w:lastColumn="0" w:noHBand="0" w:noVBand="1"/>
       </w:tblPr>
       <w:tblGrid>
         <w:gridCol w:w="2254"/>
         <w:gridCol w:w="1143"/>
-        <w:gridCol w:w="2410"/>
-        <w:gridCol w:w="3209"/>
+        <w:gridCol w:w="2552"/>
+        <w:gridCol w:w="3067"/>
       </w:tblGrid>
       <w:tr>
         <w:tc>
@@ -446,7 +446,7 @@
         </w:tc>
         <w:tc>
           <w:tcPr>
-            <w:tcW w:w="2410" w:type="dxa"/>
+            <w:tcW w:w="2552" w:type="dxa"/>
           </w:tcPr>
           <w:p>
             <w:pPr>
@@ -477,7 +477,7 @@
         </w:tc>
         <w:tc>
           <w:tcPr>
-            <w:tcW w:w="3209" w:type="dxa"/>
+            <w:tcW w:w="3067" w:type="dxa"/>
           </w:tcPr>
           <w:p>
             <w:pPr>
@@ -570,7 +570,7 @@
         </w:tc>
         <w:tc>
           <w:tcPr>
-            <w:tcW w:w="2410" w:type="dxa"/>
+            <w:tcW w:w="2552" w:type="dxa"/>
           </w:tcPr>
           <w:p>
             <w:pPr>
@@ -591,7 +591,7 @@
         </w:tc>
         <w:tc>
           <w:tcPr>
-            <w:tcW w:w="3209" w:type="dxa"/>
+            <w:tcW w:w="3067" w:type="dxa"/>
           </w:tcPr>
           <w:p>
             <w:pPr>
@@ -651,7 +651,7 @@
         </w:tc>
         <w:tc>
           <w:tcPr>
-            <w:tcW w:w="2410" w:type="dxa"/>
+            <w:tcW w:w="2552" w:type="dxa"/>
           </w:tcPr>
           <w:p>
             <w:pPr>
@@ -672,7 +672,7 @@
         </w:tc>
         <w:tc>
           <w:tcPr>
-            <w:tcW w:w="3209" w:type="dxa"/>
+            <w:tcW w:w="3067" w:type="dxa"/>
           </w:tcPr>
           <w:p>
             <w:pPr>
@@ -732,7 +732,7 @@
         </w:tc>
         <w:tc>
           <w:tcPr>
-            <w:tcW w:w="2410" w:type="dxa"/>
+            <w:tcW w:w="2552" w:type="dxa"/>
           </w:tcPr>
           <w:p>
             <w:pPr>
@@ -753,7 +753,7 @@
         </w:tc>
         <w:tc>
           <w:tcPr>
-            <w:tcW w:w="3209" w:type="dxa"/>
+            <w:tcW w:w="3067" w:type="dxa"/>
           </w:tcPr>
           <w:p>
             <w:pPr>
@@ -813,7 +813,7 @@
         </w:tc>
         <w:tc>
           <w:tcPr>
-            <w:tcW w:w="2410" w:type="dxa"/>
+            <w:tcW w:w="2552" w:type="dxa"/>
           </w:tcPr>
           <w:p>
             <w:pPr>
@@ -834,7 +834,7 @@
         </w:tc>
         <w:tc>
           <w:tcPr>
-            <w:tcW w:w="3209" w:type="dxa"/>
+            <w:tcW w:w="3067" w:type="dxa"/>
           </w:tcPr>
           <w:p>
             <w:pPr>
@@ -901,7 +901,7 @@
         </w:tc>
         <w:tc>
           <w:tcPr>
-            <w:tcW w:w="2410" w:type="dxa"/>
+            <w:tcW w:w="2552" w:type="dxa"/>
           </w:tcPr>
           <w:p>
             <w:pPr>
@@ -922,7 +922,7 @@
         </w:tc>
         <w:tc>
           <w:tcPr>
-            <w:tcW w:w="3209" w:type="dxa"/>
+            <w:tcW w:w="3067" w:type="dxa"/>
           </w:tcPr>
           <w:p>
             <w:pPr>
@@ -980,7 +980,7 @@
         </w:tc>
         <w:tc>
           <w:tcPr>
-            <w:tcW w:w="2410" w:type="dxa"/>
+            <w:tcW w:w="2552" w:type="dxa"/>
           </w:tcPr>
           <w:p>
             <w:pPr>
@@ -1001,7 +1001,7 @@
         </w:tc>
         <w:tc>
           <w:tcPr>
-            <w:tcW w:w="3209" w:type="dxa"/>
+            <w:tcW w:w="3067" w:type="dxa"/>
           </w:tcPr>
           <w:p>
             <w:pPr>
@@ -1059,7 +1059,7 @@
         </w:tc>
         <w:tc>
           <w:tcPr>
-            <w:tcW w:w="2410" w:type="dxa"/>
+            <w:tcW w:w="2552" w:type="dxa"/>
           </w:tcPr>
           <w:p>
             <w:pPr>
@@ -1080,7 +1080,7 @@
         </w:tc>
         <w:tc>
           <w:tcPr>
-            <w:tcW w:w="3209" w:type="dxa"/>
+            <w:tcW w:w="3067" w:type="dxa"/>
           </w:tcPr>
           <w:p>
             <w:pPr>
@@ -1138,7 +1138,7 @@
         </w:tc>
         <w:tc>
           <w:tcPr>
-            <w:tcW w:w="2410" w:type="dxa"/>
+            <w:tcW w:w="2552" w:type="dxa"/>
           </w:tcPr>
           <w:p>
             <w:pPr>
@@ -1159,7 +1159,7 @@
         </w:tc>
         <w:tc>
           <w:tcPr>
-            <w:tcW w:w="3209" w:type="dxa"/>
+            <w:tcW w:w="3067" w:type="dxa"/>
           </w:tcPr>
           <w:p>
             <w:pPr>
@@ -1184,23 +1184,6 @@
       <w:pPr>
         <w:rPr>
           <w:rFonts w:ascii="News Gothic MT" w:hAnsi="News Gothic MT"/>
-          <w:i/>
-          <w:lang w:val="en-GB"/>
-        </w:rPr>
-      </w:pPr>
-      <w:r>
-        <w:rPr>
-          <w:rFonts w:ascii="News Gothic MT" w:hAnsi="News Gothic MT"/>
-          <w:i/>
-          <w:lang w:val="en-GB"/>
-        </w:rPr>
-        <w:br w:type="page"/>
-      </w:r>
-    </w:p>
-    <w:p>
-      <w:pPr>
-        <w:rPr>
-          <w:rFonts w:ascii="News Gothic MT" w:hAnsi="News Gothic MT"/>
           <w:b/>
           <w:lang w:val="en-GB"/>
         </w:rPr>
@@ -1217,7 +1200,7 @@
     </w:p>
     <w:tbl>
       <w:tblPr>
-        <w:tblStyle w:val="TableGrid"/>
+        <w:tblStyle w:val="Tabellenraster"/>
         <w:tblW w:w="0" w:type="auto"/>
         <w:tblLook w:val="04A0" w:firstRow="1" w:lastRow="0" w:firstColumn="1" w:lastColumn="0" w:noHBand="0" w:noVBand="1"/>
       </w:tblPr>
@@ -1498,7 +1481,7 @@
             </w:r>
             <w:r>
               <w:rPr>
-                <w:rStyle w:val="FootnoteReference"/>
+                <w:rStyle w:val="Funotenzeichen"/>
                 <w:rFonts w:ascii="News Gothic MT" w:hAnsi="News Gothic MT"/>
                 <w:bCs/>
                 <w:lang w:val="en-GB"/>
@@ -1612,7 +1595,7 @@
     </w:p>
     <w:tbl>
       <w:tblPr>
-        <w:tblStyle w:val="TableGrid"/>
+        <w:tblStyle w:val="Tabellenraster"/>
         <w:tblW w:w="0" w:type="auto"/>
         <w:tblBorders>
           <w:top w:val="none" w:sz="0" w:space="0" w:color="auto"/>
@@ -1673,12 +1656,12 @@
           </w:p>
           <w:tbl>
             <w:tblPr>
-              <w:tblStyle w:val="TableGrid"/>
+              <w:tblStyle w:val="Tabellenraster"/>
               <w:tblW w:w="0" w:type="auto"/>
               <w:tblLook w:val="04A0" w:firstRow="1" w:lastRow="0" w:firstColumn="1" w:lastColumn="0" w:noHBand="0" w:noVBand="1"/>
             </w:tblPr>
             <w:tblGrid>
-              <w:gridCol w:w="395"/>
+              <w:gridCol w:w="430"/>
               <w:gridCol w:w="2152"/>
               <w:gridCol w:w="283"/>
             </w:tblGrid>
@@ -1847,7 +1830,7 @@
                   </w:r>
                   <w:r>
                     <w:rPr>
-                      <w:rStyle w:val="FootnoteReference"/>
+                      <w:rStyle w:val="Funotenzeichen"/>
                       <w:rFonts w:ascii="News Gothic MT" w:hAnsi="News Gothic MT"/>
                       <w:bCs/>
                       <w:lang w:val="en-GB"/>
@@ -1966,7 +1949,7 @@
             </w:r>
             <w:r>
               <w:rPr>
-                <w:rStyle w:val="FootnoteReference"/>
+                <w:rStyle w:val="Funotenzeichen"/>
                 <w:rFonts w:ascii="News Gothic MT" w:hAnsi="News Gothic MT"/>
                 <w:bCs/>
                 <w:lang w:val="en-GB"/>
@@ -1984,7 +1967,7 @@
           </w:p>
           <w:tbl>
             <w:tblPr>
-              <w:tblStyle w:val="TableGrid"/>
+              <w:tblStyle w:val="Tabellenraster"/>
               <w:tblW w:w="0" w:type="auto"/>
               <w:tblLook w:val="04A0" w:firstRow="1" w:lastRow="0" w:firstColumn="1" w:lastColumn="0" w:noHBand="0" w:noVBand="1"/>
             </w:tblPr>
@@ -2181,7 +2164,7 @@
     </w:p>
     <w:tbl>
       <w:tblPr>
-        <w:tblStyle w:val="TableGrid"/>
+        <w:tblStyle w:val="Tabellenraster"/>
         <w:tblW w:w="0" w:type="auto"/>
         <w:tblLook w:val="04A0" w:firstRow="1" w:lastRow="0" w:firstColumn="1" w:lastColumn="0" w:noHBand="0" w:noVBand="1"/>
       </w:tblPr>
@@ -2226,7 +2209,25 @@
                 <w:bCs/>
                 <w:lang w:val="en-GB"/>
               </w:rPr>
-              <w:t xml:space="preserve">, size, area of work and interest in joining MC. This will be published on the MC website unless otherwise indicated. </w:t>
+              <w:t xml:space="preserve">, size, area of work and interest in joining MC. </w:t>
+            </w:r>
+            <w:r>
+              <w:rPr>
+                <w:rFonts w:ascii="News Gothic MT" w:hAnsi="News Gothic MT"/>
+                <w:bCs/>
+                <w:color w:val="000000" w:themeColor="text1"/>
+                <w:lang w:val="en-GB"/>
+              </w:rPr>
+              <w:t xml:space="preserve">We will not publish these information </w:t>
+            </w:r>
+            <w:r>
+              <w:rPr>
+                <w:rFonts w:ascii="News Gothic MT" w:hAnsi="News Gothic MT"/>
+                <w:bCs/>
+                <w:color w:val="000000" w:themeColor="text1"/>
+                <w:lang w:val="en-GB"/>
+              </w:rPr>
+              <w:t xml:space="preserve">on the MC website unless otherwise indicated. </w:t>
             </w:r>
           </w:p>
         </w:tc>
@@ -2263,6 +2264,7 @@
               <w:rPr>
                 <w:rFonts w:ascii="News Gothic MT" w:hAnsi="News Gothic MT"/>
                 <w:bCs/>
+                <w:color w:val="000000" w:themeColor="text1"/>
                 <w:lang w:val="en-GB"/>
               </w:rPr>
             </w:pPr>
@@ -2270,14 +2272,61 @@
               <w:rPr>
                 <w:rFonts w:ascii="News Gothic MT" w:hAnsi="News Gothic MT"/>
                 <w:bCs/>
-                <w:lang w:val="en-GB"/>
-              </w:rPr>
-              <w:t xml:space="preserve">Don’t publish this information </w:t>
+                <w:color w:val="000000" w:themeColor="text1"/>
+                <w:lang w:val="en-GB"/>
+              </w:rPr>
+              <w:t>P</w:t>
             </w:r>
             <w:r>
               <w:rPr>
                 <w:rFonts w:ascii="News Gothic MT" w:hAnsi="News Gothic MT"/>
                 <w:bCs/>
+                <w:color w:val="000000" w:themeColor="text1"/>
+                <w:lang w:val="en-GB"/>
+              </w:rPr>
+              <w:t>ublish th</w:t>
+            </w:r>
+            <w:r>
+              <w:rPr>
+                <w:rFonts w:ascii="News Gothic MT" w:hAnsi="News Gothic MT"/>
+                <w:bCs/>
+                <w:color w:val="000000" w:themeColor="text1"/>
+                <w:lang w:val="en-GB"/>
+              </w:rPr>
+              <w:t>e</w:t>
+            </w:r>
+            <w:r>
+              <w:rPr>
+                <w:rFonts w:ascii="News Gothic MT" w:hAnsi="News Gothic MT"/>
+                <w:bCs/>
+                <w:color w:val="000000" w:themeColor="text1"/>
+                <w:lang w:val="en-GB"/>
+              </w:rPr>
+              <w:t>s</w:t>
+            </w:r>
+            <w:r>
+              <w:rPr>
+                <w:rFonts w:ascii="News Gothic MT" w:hAnsi="News Gothic MT"/>
+                <w:bCs/>
+                <w:color w:val="000000" w:themeColor="text1"/>
+                <w:lang w:val="en-GB"/>
+              </w:rPr>
+              <w:t>e</w:t>
+            </w:r>
+            <w:r>
+              <w:rPr>
+                <w:rFonts w:ascii="News Gothic MT" w:hAnsi="News Gothic MT"/>
+                <w:bCs/>
+                <w:color w:val="000000" w:themeColor="text1"/>
+                <w:lang w:val="en-GB"/>
+              </w:rPr>
+              <w:t xml:space="preserve"> information </w:t>
+            </w:r>
+            <w:r>
+              <w:rPr>
+                <w:rFonts w:ascii="News Gothic MT" w:hAnsi="News Gothic MT"/>
+                <w:bCs/>
+                <w:color w:val="000000" w:themeColor="text1"/>
                 <w:lang w:val="en-GB"/>
               </w:rPr>
               <w:t>on the MC website (mark with ‘X’)</w:t>
@@ -2303,23 +2352,6 @@
     </w:tbl>
     <w:p>
       <w:pPr>
-        <w:rPr>
-          <w:rFonts w:ascii="News Gothic MT" w:hAnsi="News Gothic MT"/>
-          <w:bCs/>
-          <w:lang w:val="en-GB"/>
-        </w:rPr>
-      </w:pPr>
-      <w:r>
-        <w:rPr>
-          <w:rFonts w:ascii="News Gothic MT" w:hAnsi="News Gothic MT"/>
-          <w:bCs/>
-          <w:lang w:val="en-GB"/>
-        </w:rPr>
-        <w:br w:type="page"/>
-      </w:r>
-    </w:p>
-    <w:p>
-      <w:pPr>
         <w:jc w:val="both"/>
         <w:rPr>
           <w:rFonts w:ascii="News Gothic MT" w:hAnsi="News Gothic MT"/>
@@ -2330,7 +2362,7 @@
     </w:p>
     <w:tbl>
       <w:tblPr>
-        <w:tblStyle w:val="TableGrid"/>
+        <w:tblStyle w:val="Tabellenraster"/>
         <w:tblW w:w="0" w:type="auto"/>
         <w:tblBorders>
           <w:top w:val="none" w:sz="0" w:space="0" w:color="auto"/>
@@ -2371,7 +2403,7 @@
           </w:p>
           <w:tbl>
             <w:tblPr>
-              <w:tblStyle w:val="TableGrid"/>
+              <w:tblStyle w:val="Tabellenraster"/>
               <w:tblW w:w="0" w:type="auto"/>
               <w:tblLook w:val="04A0" w:firstRow="1" w:lastRow="0" w:firstColumn="1" w:lastColumn="0" w:noHBand="0" w:noVBand="1"/>
             </w:tblPr>
@@ -2578,7 +2610,7 @@
           </w:p>
           <w:tbl>
             <w:tblPr>
-              <w:tblStyle w:val="TableGrid"/>
+              <w:tblStyle w:val="Tabellenraster"/>
               <w:tblW w:w="0" w:type="auto"/>
               <w:tblLook w:val="04A0" w:firstRow="1" w:lastRow="0" w:firstColumn="1" w:lastColumn="0" w:noHBand="0" w:noVBand="1"/>
             </w:tblPr>
@@ -2635,6 +2667,7 @@
         <w:rPr>
           <w:rFonts w:ascii="News Gothic MT" w:hAnsi="News Gothic MT"/>
           <w:bCs/>
+          <w:color w:val="000000" w:themeColor="text1"/>
           <w:lang w:val="en-GB"/>
         </w:rPr>
       </w:pPr>
@@ -2642,36 +2675,218 @@
         <w:rPr>
           <w:rFonts w:ascii="News Gothic MT" w:hAnsi="News Gothic MT"/>
           <w:bCs/>
-          <w:lang w:val="en-GB"/>
-        </w:rPr>
-        <w:t xml:space="preserve">By signing this document, you confirm that MC can put your name, your organisation, your contact information </w:t>
+          <w:color w:val="000000" w:themeColor="text1"/>
+          <w:lang w:val="en-GB"/>
+        </w:rPr>
+        <w:t xml:space="preserve">MC adheres to GDPR and you can find its privacy notice </w:t>
       </w:r>
       <w:r>
         <w:rPr>
           <w:rFonts w:ascii="News Gothic MT" w:hAnsi="News Gothic MT"/>
           <w:bCs/>
-          <w:lang w:val="en-GB"/>
-        </w:rPr>
-        <w:t xml:space="preserve">will be displayed on the website of the MC. MC adheres to GDPR please find its privacy notice </w:t>
-      </w:r>
-      <w:hyperlink r:id="rId9" w:history="1">
-        <w:r>
-          <w:rPr>
-            <w:rStyle w:val="Hyperlink"/>
-            <w:rFonts w:ascii="News Gothic MT" w:hAnsi="News Gothic MT"/>
-            <w:bCs/>
-            <w:lang w:val="en-GB"/>
-          </w:rPr>
-          <w:t>here</w:t>
-        </w:r>
-      </w:hyperlink>
-      <w:r>
-        <w:rPr>
+          <w:color w:val="000000" w:themeColor="text1"/>
+          <w:lang w:val="en-GB"/>
+        </w:rPr>
+        <w:t>online</w:t>
+      </w:r>
+      <w:r>
+        <w:rPr>
+          <w:rStyle w:val="Funotenzeichen"/>
           <w:rFonts w:ascii="News Gothic MT" w:hAnsi="News Gothic MT"/>
           <w:bCs/>
-          <w:lang w:val="en-GB"/>
-        </w:rPr>
-        <w:t xml:space="preserve">. Once this form has been submitted in full and MC has registered one year’s registration fee you are officially a member. </w:t>
+          <w:color w:val="000000" w:themeColor="text1"/>
+          <w:lang w:val="en-GB"/>
+        </w:rPr>
+        <w:footnoteReference w:id="4"/>
+      </w:r>
+      <w:r>
+        <w:rPr>
+          <w:rFonts w:ascii="News Gothic MT" w:hAnsi="News Gothic MT"/>
+          <w:bCs/>
+          <w:color w:val="000000" w:themeColor="text1"/>
+          <w:lang w:val="en-GB"/>
+        </w:rPr>
+        <w:t xml:space="preserve">. </w:t>
+      </w:r>
+      <w:r>
+        <w:rPr>
+          <w:rFonts w:ascii="News Gothic MT" w:hAnsi="News Gothic MT"/>
+          <w:bCs/>
+          <w:color w:val="000000" w:themeColor="text1"/>
+          <w:lang w:val="en-GB"/>
+        </w:rPr>
+        <w:t>Consequently</w:t>
+      </w:r>
+      <w:r>
+        <w:rPr>
+          <w:rFonts w:ascii="News Gothic MT" w:hAnsi="News Gothic MT"/>
+          <w:bCs/>
+          <w:color w:val="000000" w:themeColor="text1"/>
+          <w:lang w:val="en-GB"/>
+        </w:rPr>
+        <w:t>, we will handle all provided information</w:t>
+      </w:r>
+      <w:r>
+        <w:rPr>
+          <w:rFonts w:ascii="News Gothic MT" w:hAnsi="News Gothic MT"/>
+          <w:bCs/>
+          <w:color w:val="000000" w:themeColor="text1"/>
+          <w:lang w:val="en-GB"/>
+        </w:rPr>
+        <w:t xml:space="preserve"> in your submitted form</w:t>
+      </w:r>
+      <w:r>
+        <w:rPr>
+          <w:rFonts w:ascii="News Gothic MT" w:hAnsi="News Gothic MT"/>
+          <w:bCs/>
+          <w:color w:val="000000" w:themeColor="text1"/>
+          <w:lang w:val="en-GB"/>
+        </w:rPr>
+        <w:t xml:space="preserve"> confidentially</w:t>
+      </w:r>
+      <w:r>
+        <w:rPr>
+          <w:rFonts w:ascii="News Gothic MT" w:hAnsi="News Gothic MT"/>
+          <w:bCs/>
+          <w:color w:val="000000" w:themeColor="text1"/>
+          <w:lang w:val="en-GB"/>
+        </w:rPr>
+        <w:t>,</w:t>
+      </w:r>
+      <w:r>
+        <w:rPr>
+          <w:rFonts w:ascii="News Gothic MT" w:hAnsi="News Gothic MT"/>
+          <w:bCs/>
+          <w:color w:val="000000" w:themeColor="text1"/>
+          <w:lang w:val="en-GB"/>
+        </w:rPr>
+        <w:t xml:space="preserve"> if</w:t>
+      </w:r>
+      <w:r>
+        <w:rPr>
+          <w:rFonts w:ascii="News Gothic MT" w:hAnsi="News Gothic MT"/>
+          <w:bCs/>
+          <w:color w:val="000000" w:themeColor="text1"/>
+          <w:lang w:val="en-GB"/>
+        </w:rPr>
+        <w:t xml:space="preserve"> you do</w:t>
+      </w:r>
+      <w:r>
+        <w:rPr>
+          <w:rFonts w:ascii="News Gothic MT" w:hAnsi="News Gothic MT"/>
+          <w:bCs/>
+          <w:color w:val="000000" w:themeColor="text1"/>
+          <w:lang w:val="en-GB"/>
+        </w:rPr>
+        <w:t xml:space="preserve"> not </w:t>
+      </w:r>
+      <w:r>
+        <w:rPr>
+          <w:rFonts w:ascii="News Gothic MT" w:hAnsi="News Gothic MT"/>
+          <w:bCs/>
+          <w:color w:val="000000" w:themeColor="text1"/>
+          <w:lang w:val="en-GB"/>
+        </w:rPr>
+        <w:t>indicate</w:t>
+      </w:r>
+      <w:r>
+        <w:rPr>
+          <w:rFonts w:ascii="News Gothic MT" w:hAnsi="News Gothic MT"/>
+          <w:bCs/>
+          <w:color w:val="000000" w:themeColor="text1"/>
+          <w:lang w:val="en-GB"/>
+        </w:rPr>
+        <w:t xml:space="preserve"> otherwise</w:t>
+      </w:r>
+      <w:r>
+        <w:rPr>
+          <w:rFonts w:ascii="News Gothic MT" w:hAnsi="News Gothic MT"/>
+          <w:bCs/>
+          <w:color w:val="000000" w:themeColor="text1"/>
+          <w:lang w:val="en-GB"/>
+        </w:rPr>
+        <w:t>. Once this form has been submitted in full</w:t>
+      </w:r>
+      <w:r>
+        <w:rPr>
+          <w:rFonts w:ascii="News Gothic MT" w:hAnsi="News Gothic MT"/>
+          <w:bCs/>
+          <w:color w:val="000000" w:themeColor="text1"/>
+          <w:lang w:val="en-GB"/>
+        </w:rPr>
+        <w:t>, and the MC has approved your request and</w:t>
+      </w:r>
+      <w:r>
+        <w:rPr>
+          <w:rFonts w:ascii="News Gothic MT" w:hAnsi="News Gothic MT"/>
+          <w:bCs/>
+          <w:color w:val="000000" w:themeColor="text1"/>
+          <w:lang w:val="en-GB"/>
+        </w:rPr>
+        <w:t xml:space="preserve"> </w:t>
+      </w:r>
+      <w:r>
+        <w:rPr>
+          <w:rFonts w:ascii="News Gothic MT" w:hAnsi="News Gothic MT"/>
+          <w:bCs/>
+          <w:color w:val="000000" w:themeColor="text1"/>
+          <w:lang w:val="en-GB"/>
+        </w:rPr>
+        <w:t>received</w:t>
+      </w:r>
+      <w:r>
+        <w:rPr>
+          <w:rFonts w:ascii="News Gothic MT" w:hAnsi="News Gothic MT"/>
+          <w:bCs/>
+          <w:color w:val="000000" w:themeColor="text1"/>
+          <w:lang w:val="en-GB"/>
+        </w:rPr>
+        <w:t xml:space="preserve"> </w:t>
+      </w:r>
+      <w:r>
+        <w:rPr>
+          <w:rFonts w:ascii="News Gothic MT" w:hAnsi="News Gothic MT"/>
+          <w:bCs/>
+          <w:color w:val="000000" w:themeColor="text1"/>
+          <w:lang w:val="en-GB"/>
+        </w:rPr>
+        <w:t xml:space="preserve">your annual </w:t>
+      </w:r>
+      <w:r>
+        <w:rPr>
+          <w:rFonts w:ascii="News Gothic MT" w:hAnsi="News Gothic MT"/>
+          <w:bCs/>
+          <w:color w:val="000000" w:themeColor="text1"/>
+          <w:lang w:val="en-GB"/>
+        </w:rPr>
+        <w:t>registration fee</w:t>
+      </w:r>
+      <w:r>
+        <w:rPr>
+          <w:rFonts w:ascii="News Gothic MT" w:hAnsi="News Gothic MT"/>
+          <w:bCs/>
+          <w:color w:val="000000" w:themeColor="text1"/>
+          <w:lang w:val="en-GB"/>
+        </w:rPr>
+        <w:t>, you are officially a</w:t>
+      </w:r>
+      <w:r>
+        <w:rPr>
+          <w:rFonts w:ascii="News Gothic MT" w:hAnsi="News Gothic MT"/>
+          <w:bCs/>
+          <w:color w:val="000000" w:themeColor="text1"/>
+          <w:lang w:val="en-GB"/>
+        </w:rPr>
+        <w:t>n MC</w:t>
+      </w:r>
+      <w:r>
+        <w:rPr>
+          <w:rFonts w:ascii="News Gothic MT" w:hAnsi="News Gothic MT"/>
+          <w:bCs/>
+          <w:color w:val="000000" w:themeColor="text1"/>
+          <w:lang w:val="en-GB"/>
+        </w:rPr>
+        <w:t xml:space="preserve"> member.</w:t>
       </w:r>
     </w:p>
     <w:p>
@@ -2683,30 +2898,6 @@
           <w:lang w:val="en-GB"/>
         </w:rPr>
       </w:pPr>
-      <w:r>
-        <w:rPr>
-          <w:rFonts w:ascii="News Gothic MT" w:hAnsi="News Gothic MT"/>
-          <w:bCs/>
-          <w:lang w:val="en-GB"/>
-        </w:rPr>
-        <w:t>I hereby, confirm that I sign up myself or myself on behalf of my organisation</w:t>
-      </w:r>
-      <w:r>
-        <w:rPr>
-          <w:rFonts w:ascii="News Gothic MT" w:hAnsi="News Gothic MT"/>
-          <w:bCs/>
-          <w:lang w:val="en-GB"/>
-        </w:rPr>
-        <w:t>, can use the logo</w:t>
-      </w:r>
-      <w:r>
-        <w:rPr>
-          <w:rFonts w:ascii="News Gothic MT" w:hAnsi="News Gothic MT"/>
-          <w:bCs/>
-          <w:lang w:val="en-GB"/>
-        </w:rPr>
-        <w:t xml:space="preserve"> and that I am authorised to do so.  </w:t>
-      </w:r>
     </w:p>
     <w:p>
       <w:pPr>
@@ -2717,56 +2908,38 @@
           <w:lang w:val="en-GB"/>
         </w:rPr>
       </w:pPr>
-    </w:p>
-    <w:p>
-      <w:pPr>
-        <w:jc w:val="both"/>
+      <w:r>
         <w:rPr>
           <w:rFonts w:ascii="News Gothic MT" w:hAnsi="News Gothic MT"/>
           <w:bCs/>
           <w:lang w:val="en-GB"/>
         </w:rPr>
-      </w:pPr>
-    </w:p>
-    <w:p>
-      <w:pPr>
-        <w:jc w:val="both"/>
+        <w:t>I hereby, confirm that I sign up myself or myself on behalf of my organisation</w:t>
+      </w:r>
+      <w:r>
         <w:rPr>
           <w:rFonts w:ascii="News Gothic MT" w:hAnsi="News Gothic MT"/>
           <w:bCs/>
           <w:lang w:val="en-GB"/>
         </w:rPr>
-      </w:pPr>
-    </w:p>
-    <w:p>
-      <w:pPr>
-        <w:jc w:val="both"/>
+        <w:t>, can use the logo</w:t>
+      </w:r>
+      <w:r>
         <w:rPr>
           <w:rFonts w:ascii="News Gothic MT" w:hAnsi="News Gothic MT"/>
           <w:bCs/>
           <w:lang w:val="en-GB"/>
         </w:rPr>
-      </w:pPr>
-    </w:p>
-    <w:p>
-      <w:pPr>
-        <w:jc w:val="both"/>
+        <w:t xml:space="preserve"> and that I am authorised to do s</w:t>
+      </w:r>
+      <w:r>
         <w:rPr>
           <w:rFonts w:ascii="News Gothic MT" w:hAnsi="News Gothic MT"/>
           <w:bCs/>
           <w:lang w:val="en-GB"/>
         </w:rPr>
-      </w:pPr>
-    </w:p>
-    <w:p>
-      <w:pPr>
-        <w:jc w:val="both"/>
-        <w:rPr>
-          <w:rFonts w:ascii="News Gothic MT" w:hAnsi="News Gothic MT"/>
-          <w:bCs/>
-          <w:lang w:val="en-GB"/>
-        </w:rPr>
-      </w:pPr>
+        <w:t>o.</w:t>
+      </w:r>
     </w:p>
     <w:p>
       <w:pPr>
@@ -2798,16 +2971,16 @@
         </w:rPr>
         <w:t>Signature</w:t>
       </w:r>
-    </w:p>
-    <w:p>
-      <w:pPr>
-        <w:jc w:val="both"/>
+      <w:r>
         <w:rPr>
           <w:rFonts w:ascii="News Gothic MT" w:hAnsi="News Gothic MT"/>
           <w:bCs/>
           <w:lang w:val="en-GB"/>
         </w:rPr>
-      </w:pPr>
+        <w:br/>
+      </w:r>
+      <w:bookmarkStart w:id="0" w:name="_GoBack"/>
+      <w:bookmarkEnd w:id="0"/>
       <w:r>
         <w:rPr>
           <w:rFonts w:ascii="News Gothic MT" w:hAnsi="News Gothic MT"/>
@@ -2832,29 +3005,9 @@
         </w:rPr>
         <w:t>, city</w:t>
       </w:r>
-    </w:p>
-    <w:p>
-      <w:pPr>
-        <w:jc w:val="both"/>
-        <w:rPr>
-          <w:rFonts w:ascii="News Gothic MT" w:hAnsi="News Gothic MT"/>
-          <w:bCs/>
-          <w:lang w:val="en-GB"/>
-        </w:rPr>
-      </w:pPr>
-    </w:p>
-    <w:p>
-      <w:pPr>
-        <w:pStyle w:val="ListParagraph"/>
-        <w:rPr>
-          <w:rFonts w:ascii="News Gothic MT" w:hAnsi="News Gothic MT"/>
-          <w:bCs/>
-          <w:lang w:val="en-GB"/>
-        </w:rPr>
-      </w:pPr>
     </w:p>
     <w:sectPr>
-      <w:headerReference w:type="default" r:id="rId10"/>
+      <w:headerReference w:type="default" r:id="rId9"/>
       <w:pgSz w:w="11906" w:h="16838"/>
       <w:pgMar w:top="1440" w:right="1440" w:bottom="1440" w:left="1440" w:header="708" w:footer="708" w:gutter="0"/>
       <w:cols w:space="708"/>
@@ -2865,7 +3018,7 @@
 </file>
 
 <file path=word/endnotes.xml><?xml version="1.0" encoding="utf-8"?>
-<w:endnotes xmlns:wpc="http://schemas.microsoft.com/office/word/2010/wordprocessingCanvas" xmlns:cx="http://schemas.microsoft.com/office/drawing/2014/chartex" xmlns:cx1="http://schemas.microsoft.com/office/drawing/2015/9/8/chartex" xmlns:cx2="http://schemas.microsoft.com/office/drawing/2015/10/21/chartex" xmlns:cx3="http://schemas.microsoft.com/office/drawing/2016/5/9/chartex" xmlns:cx4="http://schemas.microsoft.com/office/drawing/2016/5/10/chartex" xmlns:cx5="http://schemas.microsoft.com/office/drawing/2016/5/11/chartex" xmlns:cx6="http://schemas.microsoft.com/office/drawing/2016/5/12/chartex" xmlns:cx7="http://schemas.microsoft.com/office/drawing/2016/5/13/chartex" xmlns:cx8="http://schemas.microsoft.com/office/drawing/2016/5/14/chartex" xmlns:mc="http://schemas.openxmlformats.org/markup-compatibility/2006" xmlns:aink="http://schemas.microsoft.com/office/drawing/2016/ink" xmlns:am3d="http://schemas.microsoft.com/office/drawing/2017/model3d" xmlns:o="urn:schemas-microsoft-com:office:office" xmlns:r="http://schemas.openxmlformats.org/officeDocument/2006/relationships" xmlns:m="http://schemas.openxmlformats.org/officeDocument/2006/math" xmlns:v="urn:schemas-microsoft-com:vml" xmlns:wp14="http://schemas.microsoft.com/office/word/2010/wordprocessingDrawing" xmlns:wp="http://schemas.openxmlformats.org/drawingml/2006/wordprocessingDrawing" xmlns:w10="urn:schemas-microsoft-com:office:word" xmlns:w="http://schemas.openxmlformats.org/wordprocessingml/2006/main" xmlns:w14="http://schemas.microsoft.com/office/word/2010/wordml" xmlns:w15="http://schemas.microsoft.com/office/word/2012/wordml" xmlns:w16cex="http://schemas.microsoft.com/office/word/2018/wordml/cex" xmlns:w16cid="http://schemas.microsoft.com/office/word/2016/wordml/cid" xmlns:w16="http://schemas.microsoft.com/office/word/2018/wordml" xmlns:w16se="http://schemas.microsoft.com/office/word/2015/wordml/symex" xmlns:wpg="http://schemas.microsoft.com/office/word/2010/wordprocessingGroup" xmlns:wpi="http://schemas.microsoft.com/office/word/2010/wordprocessingInk" xmlns:wne="http://schemas.microsoft.com/office/word/2006/wordml" xmlns:wps="http://schemas.microsoft.com/office/word/2010/wordprocessingShape" mc:Ignorable="w14 w15 w16se w16cid w16 w16cex wp14">
+<w:endnotes xmlns:wpc="http://schemas.microsoft.com/office/word/2010/wordprocessingCanvas" xmlns:mc="http://schemas.openxmlformats.org/markup-compatibility/2006" xmlns:o="urn:schemas-microsoft-com:office:office" xmlns:r="http://schemas.openxmlformats.org/officeDocument/2006/relationships" xmlns:m="http://schemas.openxmlformats.org/officeDocument/2006/math" xmlns:v="urn:schemas-microsoft-com:vml" xmlns:wp14="http://schemas.microsoft.com/office/word/2010/wordprocessingDrawing" xmlns:wp="http://schemas.openxmlformats.org/drawingml/2006/wordprocessingDrawing" xmlns:w10="urn:schemas-microsoft-com:office:word" xmlns:w="http://schemas.openxmlformats.org/wordprocessingml/2006/main" xmlns:w14="http://schemas.microsoft.com/office/word/2010/wordml" xmlns:w15="http://schemas.microsoft.com/office/word/2012/wordml" xmlns:wpg="http://schemas.microsoft.com/office/word/2010/wordprocessingGroup" xmlns:wpi="http://schemas.microsoft.com/office/word/2010/wordprocessingInk" xmlns:wne="http://schemas.microsoft.com/office/word/2006/wordml" xmlns:wps="http://schemas.microsoft.com/office/word/2010/wordprocessingShape" mc:Ignorable="w14 w15 wp14">
   <w:endnote w:type="separator" w:id="-1">
     <w:p>
       <w:pPr>
@@ -2890,7 +3043,7 @@
 </file>
 
 <file path=word/footnotes.xml><?xml version="1.0" encoding="utf-8"?>
-<w:footnotes xmlns:wpc="http://schemas.microsoft.com/office/word/2010/wordprocessingCanvas" xmlns:cx="http://schemas.microsoft.com/office/drawing/2014/chartex" xmlns:cx1="http://schemas.microsoft.com/office/drawing/2015/9/8/chartex" xmlns:cx2="http://schemas.microsoft.com/office/drawing/2015/10/21/chartex" xmlns:cx3="http://schemas.microsoft.com/office/drawing/2016/5/9/chartex" xmlns:cx4="http://schemas.microsoft.com/office/drawing/2016/5/10/chartex" xmlns:cx5="http://schemas.microsoft.com/office/drawing/2016/5/11/chartex" xmlns:cx6="http://schemas.microsoft.com/office/drawing/2016/5/12/chartex" xmlns:cx7="http://schemas.microsoft.com/office/drawing/2016/5/13/chartex" xmlns:cx8="http://schemas.microsoft.com/office/drawing/2016/5/14/chartex" xmlns:mc="http://schemas.openxmlformats.org/markup-compatibility/2006" xmlns:aink="http://schemas.microsoft.com/office/drawing/2016/ink" xmlns:am3d="http://schemas.microsoft.com/office/drawing/2017/model3d" xmlns:o="urn:schemas-microsoft-com:office:office" xmlns:r="http://schemas.openxmlformats.org/officeDocument/2006/relationships" xmlns:m="http://schemas.openxmlformats.org/officeDocument/2006/math" xmlns:v="urn:schemas-microsoft-com:vml" xmlns:wp14="http://schemas.microsoft.com/office/word/2010/wordprocessingDrawing" xmlns:wp="http://schemas.openxmlformats.org/drawingml/2006/wordprocessingDrawing" xmlns:w10="urn:schemas-microsoft-com:office:word" xmlns:w="http://schemas.openxmlformats.org/wordprocessingml/2006/main" xmlns:w14="http://schemas.microsoft.com/office/word/2010/wordml" xmlns:w15="http://schemas.microsoft.com/office/word/2012/wordml" xmlns:w16cex="http://schemas.microsoft.com/office/word/2018/wordml/cex" xmlns:w16cid="http://schemas.microsoft.com/office/word/2016/wordml/cid" xmlns:w16="http://schemas.microsoft.com/office/word/2018/wordml" xmlns:w16se="http://schemas.microsoft.com/office/word/2015/wordml/symex" xmlns:wpg="http://schemas.microsoft.com/office/word/2010/wordprocessingGroup" xmlns:wpi="http://schemas.microsoft.com/office/word/2010/wordprocessingInk" xmlns:wne="http://schemas.microsoft.com/office/word/2006/wordml" xmlns:wps="http://schemas.microsoft.com/office/word/2010/wordprocessingShape" mc:Ignorable="w14 w15 w16se w16cid w16 w16cex wp14">
+<w:footnotes xmlns:wpc="http://schemas.microsoft.com/office/word/2010/wordprocessingCanvas" xmlns:mc="http://schemas.openxmlformats.org/markup-compatibility/2006" xmlns:o="urn:schemas-microsoft-com:office:office" xmlns:r="http://schemas.openxmlformats.org/officeDocument/2006/relationships" xmlns:m="http://schemas.openxmlformats.org/officeDocument/2006/math" xmlns:v="urn:schemas-microsoft-com:vml" xmlns:wp14="http://schemas.microsoft.com/office/word/2010/wordprocessingDrawing" xmlns:wp="http://schemas.openxmlformats.org/drawingml/2006/wordprocessingDrawing" xmlns:w10="urn:schemas-microsoft-com:office:word" xmlns:w="http://schemas.openxmlformats.org/wordprocessingml/2006/main" xmlns:w14="http://schemas.microsoft.com/office/word/2010/wordml" xmlns:w15="http://schemas.microsoft.com/office/word/2012/wordml" xmlns:wpg="http://schemas.microsoft.com/office/word/2010/wordprocessingGroup" xmlns:wpi="http://schemas.microsoft.com/office/word/2010/wordprocessingInk" xmlns:wne="http://schemas.microsoft.com/office/word/2006/wordml" xmlns:wps="http://schemas.microsoft.com/office/word/2010/wordprocessingShape" mc:Ignorable="w14 w15 wp14">
   <w:footnote w:type="separator" w:id="-1">
     <w:p>
       <w:pPr>
@@ -2914,14 +3067,14 @@
   <w:footnote w:id="1">
     <w:p>
       <w:pPr>
-        <w:pStyle w:val="FootnoteText"/>
+        <w:pStyle w:val="Funotentext"/>
         <w:rPr>
           <w:lang w:val="da-DK"/>
         </w:rPr>
       </w:pPr>
       <w:r>
         <w:rPr>
-          <w:rStyle w:val="FootnoteReference"/>
+          <w:rStyle w:val="Funotenzeichen"/>
         </w:rPr>
         <w:footnoteRef/>
       </w:r>
@@ -2942,14 +3095,14 @@
   <w:footnote w:id="2">
     <w:p>
       <w:pPr>
-        <w:pStyle w:val="FootnoteText"/>
+        <w:pStyle w:val="Funotentext"/>
         <w:rPr>
           <w:lang w:val="da-DK"/>
         </w:rPr>
       </w:pPr>
       <w:r>
         <w:rPr>
-          <w:rStyle w:val="FootnoteReference"/>
+          <w:rStyle w:val="Funotenzeichen"/>
         </w:rPr>
         <w:footnoteRef/>
       </w:r>
@@ -2982,14 +3135,14 @@
   <w:footnote w:id="3">
     <w:p>
       <w:pPr>
-        <w:pStyle w:val="FootnoteText"/>
+        <w:pStyle w:val="Funotentext"/>
         <w:rPr>
           <w:lang w:val="da-DK"/>
         </w:rPr>
       </w:pPr>
       <w:r>
         <w:rPr>
-          <w:rStyle w:val="FootnoteReference"/>
+          <w:rStyle w:val="Funotenzeichen"/>
         </w:rPr>
         <w:footnoteRef/>
       </w:r>
@@ -3025,14 +3178,33 @@
       </w:r>
     </w:p>
   </w:footnote>
+  <w:footnote w:id="4">
+    <w:p>
+      <w:pPr>
+        <w:pStyle w:val="Funotentext"/>
+      </w:pPr>
+      <w:r>
+        <w:rPr>
+          <w:rStyle w:val="Funotenzeichen"/>
+        </w:rPr>
+        <w:footnoteRef/>
+      </w:r>
+      <w:r>
+        <w:t xml:space="preserve"> </w:t>
+      </w:r>
+      <w:r>
+        <w:t>https://gdpr.eu/privacy-notice/</w:t>
+      </w:r>
+    </w:p>
+  </w:footnote>
 </w:footnotes>
 </file>
 
 <file path=word/header1.xml><?xml version="1.0" encoding="utf-8"?>
-<w:hdr xmlns:wpc="http://schemas.microsoft.com/office/word/2010/wordprocessingCanvas" xmlns:cx="http://schemas.microsoft.com/office/drawing/2014/chartex" xmlns:cx1="http://schemas.microsoft.com/office/drawing/2015/9/8/chartex" xmlns:cx2="http://schemas.microsoft.com/office/drawing/2015/10/21/chartex" xmlns:cx3="http://schemas.microsoft.com/office/drawing/2016/5/9/chartex" xmlns:cx4="http://schemas.microsoft.com/office/drawing/2016/5/10/chartex" xmlns:cx5="http://schemas.microsoft.com/office/drawing/2016/5/11/chartex" xmlns:cx6="http://schemas.microsoft.com/office/drawing/2016/5/12/chartex" xmlns:cx7="http://schemas.microsoft.com/office/drawing/2016/5/13/chartex" xmlns:cx8="http://schemas.microsoft.com/office/drawing/2016/5/14/chartex" xmlns:mc="http://schemas.openxmlformats.org/markup-compatibility/2006" xmlns:aink="http://schemas.microsoft.com/office/drawing/2016/ink" xmlns:am3d="http://schemas.microsoft.com/office/drawing/2017/model3d" xmlns:o="urn:schemas-microsoft-com:office:office" xmlns:r="http://schemas.openxmlformats.org/officeDocument/2006/relationships" xmlns:m="http://schemas.openxmlformats.org/officeDocument/2006/math" xmlns:v="urn:schemas-microsoft-com:vml" xmlns:wp14="http://schemas.microsoft.com/office/word/2010/wordprocessingDrawing" xmlns:wp="http://schemas.openxmlformats.org/drawingml/2006/wordprocessingDrawing" xmlns:w10="urn:schemas-microsoft-com:office:word" xmlns:w="http://schemas.openxmlformats.org/wordprocessingml/2006/main" xmlns:w14="http://schemas.microsoft.com/office/word/2010/wordml" xmlns:w15="http://schemas.microsoft.com/office/word/2012/wordml" xmlns:w16cex="http://schemas.microsoft.com/office/word/2018/wordml/cex" xmlns:w16cid="http://schemas.microsoft.com/office/word/2016/wordml/cid" xmlns:w16="http://schemas.microsoft.com/office/word/2018/wordml" xmlns:w16se="http://schemas.microsoft.com/office/word/2015/wordml/symex" xmlns:wpg="http://schemas.microsoft.com/office/word/2010/wordprocessingGroup" xmlns:wpi="http://schemas.microsoft.com/office/word/2010/wordprocessingInk" xmlns:wne="http://schemas.microsoft.com/office/word/2006/wordml" xmlns:wps="http://schemas.microsoft.com/office/word/2010/wordprocessingShape" mc:Ignorable="w14 w15 w16se w16cid w16 w16cex wp14">
+<w:hdr xmlns:wpc="http://schemas.microsoft.com/office/word/2010/wordprocessingCanvas" xmlns:mc="http://schemas.openxmlformats.org/markup-compatibility/2006" xmlns:o="urn:schemas-microsoft-com:office:office" xmlns:r="http://schemas.openxmlformats.org/officeDocument/2006/relationships" xmlns:m="http://schemas.openxmlformats.org/officeDocument/2006/math" xmlns:v="urn:schemas-microsoft-com:vml" xmlns:wp14="http://schemas.microsoft.com/office/word/2010/wordprocessingDrawing" xmlns:wp="http://schemas.openxmlformats.org/drawingml/2006/wordprocessingDrawing" xmlns:w10="urn:schemas-microsoft-com:office:word" xmlns:w="http://schemas.openxmlformats.org/wordprocessingml/2006/main" xmlns:w14="http://schemas.microsoft.com/office/word/2010/wordml" xmlns:w15="http://schemas.microsoft.com/office/word/2012/wordml" xmlns:wpg="http://schemas.microsoft.com/office/word/2010/wordprocessingGroup" xmlns:wpi="http://schemas.microsoft.com/office/word/2010/wordprocessingInk" xmlns:wne="http://schemas.microsoft.com/office/word/2006/wordml" xmlns:wps="http://schemas.microsoft.com/office/word/2010/wordprocessingShape" mc:Ignorable="w14 w15 wp14">
   <w:p>
     <w:pPr>
-      <w:pStyle w:val="Header"/>
+      <w:pStyle w:val="Kopfzeile"/>
       <w:jc w:val="right"/>
     </w:pPr>
     <w:r>
@@ -3081,7 +3253,7 @@
 </file>
 
 <file path=word/numbering.xml><?xml version="1.0" encoding="utf-8"?>
-<w:numbering xmlns:wpc="http://schemas.microsoft.com/office/word/2010/wordprocessingCanvas" xmlns:cx="http://schemas.microsoft.com/office/drawing/2014/chartex" xmlns:cx1="http://schemas.microsoft.com/office/drawing/2015/9/8/chartex" xmlns:cx2="http://schemas.microsoft.com/office/drawing/2015/10/21/chartex" xmlns:cx3="http://schemas.microsoft.com/office/drawing/2016/5/9/chartex" xmlns:cx4="http://schemas.microsoft.com/office/drawing/2016/5/10/chartex" xmlns:cx5="http://schemas.microsoft.com/office/drawing/2016/5/11/chartex" xmlns:cx6="http://schemas.microsoft.com/office/drawing/2016/5/12/chartex" xmlns:cx7="http://schemas.microsoft.com/office/drawing/2016/5/13/chartex" xmlns:cx8="http://schemas.microsoft.com/office/drawing/2016/5/14/chartex" xmlns:mc="http://schemas.openxmlformats.org/markup-compatibility/2006" xmlns:aink="http://schemas.microsoft.com/office/drawing/2016/ink" xmlns:am3d="http://schemas.microsoft.com/office/drawing/2017/model3d" xmlns:o="urn:schemas-microsoft-com:office:office" xmlns:r="http://schemas.openxmlformats.org/officeDocument/2006/relationships" xmlns:m="http://schemas.openxmlformats.org/officeDocument/2006/math" xmlns:v="urn:schemas-microsoft-com:vml" xmlns:wp14="http://schemas.microsoft.com/office/word/2010/wordprocessingDrawing" xmlns:wp="http://schemas.openxmlformats.org/drawingml/2006/wordprocessingDrawing" xmlns:w10="urn:schemas-microsoft-com:office:word" xmlns:w="http://schemas.openxmlformats.org/wordprocessingml/2006/main" xmlns:w14="http://schemas.microsoft.com/office/word/2010/wordml" xmlns:w15="http://schemas.microsoft.com/office/word/2012/wordml" xmlns:w16cex="http://schemas.microsoft.com/office/word/2018/wordml/cex" xmlns:w16cid="http://schemas.microsoft.com/office/word/2016/wordml/cid" xmlns:w16="http://schemas.microsoft.com/office/word/2018/wordml" xmlns:w16se="http://schemas.microsoft.com/office/word/2015/wordml/symex" xmlns:wpg="http://schemas.microsoft.com/office/word/2010/wordprocessingGroup" xmlns:wpi="http://schemas.microsoft.com/office/word/2010/wordprocessingInk" xmlns:wne="http://schemas.microsoft.com/office/word/2006/wordml" xmlns:wps="http://schemas.microsoft.com/office/word/2010/wordprocessingShape" mc:Ignorable="w14 w15 w16se w16cid w16 w16cex wp14">
+<w:numbering xmlns:wpc="http://schemas.microsoft.com/office/word/2010/wordprocessingCanvas" xmlns:mc="http://schemas.openxmlformats.org/markup-compatibility/2006" xmlns:o="urn:schemas-microsoft-com:office:office" xmlns:r="http://schemas.openxmlformats.org/officeDocument/2006/relationships" xmlns:m="http://schemas.openxmlformats.org/officeDocument/2006/math" xmlns:v="urn:schemas-microsoft-com:vml" xmlns:wp14="http://schemas.microsoft.com/office/word/2010/wordprocessingDrawing" xmlns:wp="http://schemas.openxmlformats.org/drawingml/2006/wordprocessingDrawing" xmlns:w10="urn:schemas-microsoft-com:office:word" xmlns:w="http://schemas.openxmlformats.org/wordprocessingml/2006/main" xmlns:w14="http://schemas.microsoft.com/office/word/2010/wordml" xmlns:w15="http://schemas.microsoft.com/office/word/2012/wordml" xmlns:wpg="http://schemas.microsoft.com/office/word/2010/wordprocessingGroup" xmlns:wpi="http://schemas.microsoft.com/office/word/2010/wordprocessingInk" xmlns:wne="http://schemas.microsoft.com/office/word/2006/wordml" xmlns:wps="http://schemas.microsoft.com/office/word/2010/wordprocessingShape" mc:Ignorable="w14 w15 wp14">
   <w:abstractNum w:abstractNumId="0" w15:restartNumberingAfterBreak="0">
     <w:nsid w:val="02C1670E"/>
     <w:multiLevelType w:val="hybridMultilevel"/>
@@ -6773,7 +6945,7 @@
 </file>
 
 <file path=word/styles.xml><?xml version="1.0" encoding="utf-8"?>
-<w:styles xmlns:mc="http://schemas.openxmlformats.org/markup-compatibility/2006" xmlns:r="http://schemas.openxmlformats.org/officeDocument/2006/relationships" xmlns:w="http://schemas.openxmlformats.org/wordprocessingml/2006/main" xmlns:w14="http://schemas.microsoft.com/office/word/2010/wordml" xmlns:w15="http://schemas.microsoft.com/office/word/2012/wordml" xmlns:w16cex="http://schemas.microsoft.com/office/word/2018/wordml/cex" xmlns:w16cid="http://schemas.microsoft.com/office/word/2016/wordml/cid" xmlns:w16="http://schemas.microsoft.com/office/word/2018/wordml" xmlns:w16se="http://schemas.microsoft.com/office/word/2015/wordml/symex" mc:Ignorable="w14 w15 w16se w16cid w16 w16cex">
+<w:styles xmlns:mc="http://schemas.openxmlformats.org/markup-compatibility/2006" xmlns:r="http://schemas.openxmlformats.org/officeDocument/2006/relationships" xmlns:w="http://schemas.openxmlformats.org/wordprocessingml/2006/main" xmlns:w14="http://schemas.microsoft.com/office/word/2010/wordml" xmlns:w15="http://schemas.microsoft.com/office/word/2012/wordml" mc:Ignorable="w14 w15">
   <w:docDefaults>
     <w:rPrDefault>
       <w:rPr>
@@ -6789,7 +6961,7 @@
       </w:pPr>
     </w:pPrDefault>
   </w:docDefaults>
-  <w:latentStyles w:defLockedState="0" w:defUIPriority="99" w:defSemiHidden="0" w:defUnhideWhenUsed="0" w:defQFormat="0" w:count="376">
+  <w:latentStyles w:defLockedState="0" w:defUIPriority="99" w:defSemiHidden="0" w:defUnhideWhenUsed="0" w:defQFormat="0" w:count="371">
     <w:lsdException w:name="Normal" w:uiPriority="0" w:qFormat="1"/>
     <w:lsdException w:name="heading 1" w:uiPriority="9" w:qFormat="1"/>
     <w:lsdException w:name="heading 2" w:semiHidden="1" w:uiPriority="9" w:unhideWhenUsed="1" w:qFormat="1"/>
@@ -6895,6 +7067,7 @@
     <w:lsdException w:name="HTML Sample" w:semiHidden="1" w:unhideWhenUsed="1"/>
     <w:lsdException w:name="HTML Typewriter" w:semiHidden="1" w:unhideWhenUsed="1"/>
     <w:lsdException w:name="HTML Variable" w:semiHidden="1" w:unhideWhenUsed="1"/>
+    <w:lsdException w:name="Normal Table" w:semiHidden="1" w:unhideWhenUsed="1"/>
     <w:lsdException w:name="annotation subject" w:semiHidden="1" w:unhideWhenUsed="1"/>
     <w:lsdException w:name="No List" w:semiHidden="1" w:unhideWhenUsed="1"/>
     <w:lsdException w:name="Outline List 1" w:semiHidden="1" w:unhideWhenUsed="1"/>
@@ -6937,8 +7110,11 @@
     <w:lsdException w:name="Table Contemporary" w:semiHidden="1" w:unhideWhenUsed="1"/>
     <w:lsdException w:name="Table Elegant" w:semiHidden="1" w:unhideWhenUsed="1"/>
     <w:lsdException w:name="Table Professional" w:semiHidden="1" w:unhideWhenUsed="1"/>
+    <w:lsdException w:name="Table Subtle 1" w:semiHidden="1" w:unhideWhenUsed="1"/>
     <w:lsdException w:name="Table Subtle 2" w:semiHidden="1" w:unhideWhenUsed="1"/>
     <w:lsdException w:name="Table Web 1" w:semiHidden="1" w:unhideWhenUsed="1"/>
+    <w:lsdException w:name="Table Web 2" w:semiHidden="1" w:unhideWhenUsed="1"/>
+    <w:lsdException w:name="Table Web 3" w:semiHidden="1" w:unhideWhenUsed="1"/>
     <w:lsdException w:name="Balloon Text" w:semiHidden="1" w:unhideWhenUsed="1"/>
     <w:lsdException w:name="Table Grid" w:uiPriority="39"/>
     <w:lsdException w:name="Table Theme" w:semiHidden="1" w:unhideWhenUsed="1"/>
@@ -7157,23 +7333,18 @@
     <w:lsdException w:name="List Table 5 Dark Accent 6" w:uiPriority="50"/>
     <w:lsdException w:name="List Table 6 Colorful Accent 6" w:uiPriority="51"/>
     <w:lsdException w:name="List Table 7 Colorful Accent 6" w:uiPriority="52"/>
-    <w:lsdException w:name="Mention" w:semiHidden="1" w:unhideWhenUsed="1"/>
-    <w:lsdException w:name="Smart Hyperlink" w:semiHidden="1" w:unhideWhenUsed="1"/>
-    <w:lsdException w:name="Hashtag" w:semiHidden="1" w:unhideWhenUsed="1"/>
-    <w:lsdException w:name="Unresolved Mention" w:semiHidden="1" w:unhideWhenUsed="1"/>
-    <w:lsdException w:name="Smart Link" w:semiHidden="1" w:unhideWhenUsed="1"/>
   </w:latentStyles>
-  <w:style w:type="paragraph" w:default="1" w:styleId="Normal">
+  <w:style w:type="paragraph" w:default="1" w:styleId="Standard">
     <w:name w:val="Normal"/>
     <w:qFormat/>
   </w:style>
-  <w:style w:type="character" w:default="1" w:styleId="DefaultParagraphFont">
+  <w:style w:type="character" w:default="1" w:styleId="Absatz-Standardschriftart">
     <w:name w:val="Default Paragraph Font"/>
     <w:uiPriority w:val="1"/>
     <w:semiHidden/>
     <w:unhideWhenUsed/>
   </w:style>
-  <w:style w:type="table" w:default="1" w:styleId="TableNormal">
+  <w:style w:type="table" w:default="1" w:styleId="NormaleTabelle">
     <w:name w:val="Normal Table"/>
     <w:uiPriority w:val="99"/>
     <w:semiHidden/>
@@ -7188,15 +7359,15 @@
       </w:tblCellMar>
     </w:tblPr>
   </w:style>
-  <w:style w:type="numbering" w:default="1" w:styleId="NoList">
+  <w:style w:type="numbering" w:default="1" w:styleId="KeineListe">
     <w:name w:val="No List"/>
     <w:uiPriority w:val="99"/>
     <w:semiHidden/>
     <w:unhideWhenUsed/>
   </w:style>
-  <w:style w:type="paragraph" w:styleId="ListParagraph">
+  <w:style w:type="paragraph" w:styleId="Listenabsatz">
     <w:name w:val="List Paragraph"/>
-    <w:basedOn w:val="Normal"/>
+    <w:basedOn w:val="Standard"/>
     <w:uiPriority w:val="34"/>
     <w:qFormat/>
     <w:rsid w:val="00866699"/>
@@ -7205,10 +7376,10 @@
       <w:contextualSpacing/>
     </w:pPr>
   </w:style>
-  <w:style w:type="paragraph" w:styleId="BalloonText">
+  <w:style w:type="paragraph" w:styleId="Sprechblasentext">
     <w:name w:val="Balloon Text"/>
-    <w:basedOn w:val="Normal"/>
-    <w:link w:val="BalloonTextChar"/>
+    <w:basedOn w:val="Standard"/>
+    <w:link w:val="SprechblasentextZchn"/>
     <w:uiPriority w:val="99"/>
     <w:semiHidden/>
     <w:unhideWhenUsed/>
@@ -7222,10 +7393,10 @@
       <w:szCs w:val="18"/>
     </w:rPr>
   </w:style>
-  <w:style w:type="character" w:customStyle="1" w:styleId="BalloonTextChar">
-    <w:name w:val="Balloon Text Char"/>
-    <w:basedOn w:val="DefaultParagraphFont"/>
-    <w:link w:val="BalloonText"/>
+  <w:style w:type="character" w:customStyle="1" w:styleId="SprechblasentextZchn">
+    <w:name w:val="Sprechblasentext Zchn"/>
+    <w:basedOn w:val="Absatz-Standardschriftart"/>
+    <w:link w:val="Sprechblasentext"/>
     <w:uiPriority w:val="99"/>
     <w:semiHidden/>
     <w:rsid w:val="00C14D5C"/>
@@ -7235,9 +7406,9 @@
       <w:szCs w:val="18"/>
     </w:rPr>
   </w:style>
-  <w:style w:type="character" w:styleId="CommentReference">
+  <w:style w:type="character" w:styleId="Kommentarzeichen">
     <w:name w:val="annotation reference"/>
-    <w:basedOn w:val="DefaultParagraphFont"/>
+    <w:basedOn w:val="Absatz-Standardschriftart"/>
     <w:uiPriority w:val="99"/>
     <w:semiHidden/>
     <w:unhideWhenUsed/>
@@ -7247,10 +7418,10 @@
       <w:szCs w:val="16"/>
     </w:rPr>
   </w:style>
-  <w:style w:type="paragraph" w:styleId="CommentText">
+  <w:style w:type="paragraph" w:styleId="Kommentartext">
     <w:name w:val="annotation text"/>
-    <w:basedOn w:val="Normal"/>
-    <w:link w:val="CommentTextChar"/>
+    <w:basedOn w:val="Standard"/>
+    <w:link w:val="KommentartextZchn"/>
     <w:uiPriority w:val="99"/>
     <w:semiHidden/>
     <w:unhideWhenUsed/>
@@ -7263,10 +7434,10 @@
       <w:szCs w:val="20"/>
     </w:rPr>
   </w:style>
-  <w:style w:type="character" w:customStyle="1" w:styleId="CommentTextChar">
-    <w:name w:val="Comment Text Char"/>
-    <w:basedOn w:val="DefaultParagraphFont"/>
-    <w:link w:val="CommentText"/>
+  <w:style w:type="character" w:customStyle="1" w:styleId="KommentartextZchn">
+    <w:name w:val="Kommentartext Zchn"/>
+    <w:basedOn w:val="Absatz-Standardschriftart"/>
+    <w:link w:val="Kommentartext"/>
     <w:uiPriority w:val="99"/>
     <w:semiHidden/>
     <w:rsid w:val="00C14D5C"/>
@@ -7275,11 +7446,11 @@
       <w:szCs w:val="20"/>
     </w:rPr>
   </w:style>
-  <w:style w:type="paragraph" w:styleId="CommentSubject">
+  <w:style w:type="paragraph" w:styleId="Kommentarthema">
     <w:name w:val="annotation subject"/>
-    <w:basedOn w:val="CommentText"/>
-    <w:next w:val="CommentText"/>
-    <w:link w:val="CommentSubjectChar"/>
+    <w:basedOn w:val="Kommentartext"/>
+    <w:next w:val="Kommentartext"/>
+    <w:link w:val="KommentarthemaZchn"/>
     <w:uiPriority w:val="99"/>
     <w:semiHidden/>
     <w:unhideWhenUsed/>
@@ -7289,10 +7460,10 @@
       <w:bCs/>
     </w:rPr>
   </w:style>
-  <w:style w:type="character" w:customStyle="1" w:styleId="CommentSubjectChar">
-    <w:name w:val="Comment Subject Char"/>
-    <w:basedOn w:val="CommentTextChar"/>
-    <w:link w:val="CommentSubject"/>
+  <w:style w:type="character" w:customStyle="1" w:styleId="KommentarthemaZchn">
+    <w:name w:val="Kommentarthema Zchn"/>
+    <w:basedOn w:val="KommentartextZchn"/>
+    <w:link w:val="Kommentarthema"/>
     <w:uiPriority w:val="99"/>
     <w:semiHidden/>
     <w:rsid w:val="00C14D5C"/>
@@ -7303,10 +7474,10 @@
       <w:szCs w:val="20"/>
     </w:rPr>
   </w:style>
-  <w:style w:type="paragraph" w:styleId="Header">
+  <w:style w:type="paragraph" w:styleId="Kopfzeile">
     <w:name w:val="header"/>
-    <w:basedOn w:val="Normal"/>
-    <w:link w:val="HeaderChar"/>
+    <w:basedOn w:val="Standard"/>
+    <w:link w:val="KopfzeileZchn"/>
     <w:uiPriority w:val="99"/>
     <w:unhideWhenUsed/>
     <w:rsid w:val="008C6128"/>
@@ -7318,17 +7489,17 @@
       <w:spacing w:after="0" w:line="240" w:lineRule="auto"/>
     </w:pPr>
   </w:style>
-  <w:style w:type="character" w:customStyle="1" w:styleId="HeaderChar">
-    <w:name w:val="Header Char"/>
-    <w:basedOn w:val="DefaultParagraphFont"/>
-    <w:link w:val="Header"/>
+  <w:style w:type="character" w:customStyle="1" w:styleId="KopfzeileZchn">
+    <w:name w:val="Kopfzeile Zchn"/>
+    <w:basedOn w:val="Absatz-Standardschriftart"/>
+    <w:link w:val="Kopfzeile"/>
     <w:uiPriority w:val="99"/>
     <w:rsid w:val="008C6128"/>
   </w:style>
-  <w:style w:type="paragraph" w:styleId="Footer">
+  <w:style w:type="paragraph" w:styleId="Fuzeile">
     <w:name w:val="footer"/>
-    <w:basedOn w:val="Normal"/>
-    <w:link w:val="FooterChar"/>
+    <w:basedOn w:val="Standard"/>
+    <w:link w:val="FuzeileZchn"/>
     <w:uiPriority w:val="99"/>
     <w:unhideWhenUsed/>
     <w:rsid w:val="008C6128"/>
@@ -7340,16 +7511,16 @@
       <w:spacing w:after="0" w:line="240" w:lineRule="auto"/>
     </w:pPr>
   </w:style>
-  <w:style w:type="character" w:customStyle="1" w:styleId="FooterChar">
-    <w:name w:val="Footer Char"/>
-    <w:basedOn w:val="DefaultParagraphFont"/>
-    <w:link w:val="Footer"/>
+  <w:style w:type="character" w:customStyle="1" w:styleId="FuzeileZchn">
+    <w:name w:val="Fußzeile Zchn"/>
+    <w:basedOn w:val="Absatz-Standardschriftart"/>
+    <w:link w:val="Fuzeile"/>
     <w:uiPriority w:val="99"/>
     <w:rsid w:val="008C6128"/>
   </w:style>
-  <w:style w:type="table" w:styleId="TableGrid">
+  <w:style w:type="table" w:styleId="Tabellenraster">
     <w:name w:val="Table Grid"/>
-    <w:basedOn w:val="TableNormal"/>
+    <w:basedOn w:val="NormaleTabelle"/>
     <w:uiPriority w:val="39"/>
     <w:rsid w:val="003A72BF"/>
     <w:pPr>
@@ -7366,10 +7537,10 @@
       </w:tblBorders>
     </w:tblPr>
   </w:style>
-  <w:style w:type="paragraph" w:styleId="FootnoteText">
+  <w:style w:type="paragraph" w:styleId="Funotentext">
     <w:name w:val="footnote text"/>
-    <w:basedOn w:val="Normal"/>
-    <w:link w:val="FootnoteTextChar"/>
+    <w:basedOn w:val="Standard"/>
+    <w:link w:val="FunotentextZchn"/>
     <w:uiPriority w:val="99"/>
     <w:semiHidden/>
     <w:unhideWhenUsed/>
@@ -7382,10 +7553,10 @@
       <w:szCs w:val="20"/>
     </w:rPr>
   </w:style>
-  <w:style w:type="character" w:customStyle="1" w:styleId="FootnoteTextChar">
-    <w:name w:val="Footnote Text Char"/>
-    <w:basedOn w:val="DefaultParagraphFont"/>
-    <w:link w:val="FootnoteText"/>
+  <w:style w:type="character" w:customStyle="1" w:styleId="FunotentextZchn">
+    <w:name w:val="Fußnotentext Zchn"/>
+    <w:basedOn w:val="Absatz-Standardschriftart"/>
+    <w:link w:val="Funotentext"/>
     <w:uiPriority w:val="99"/>
     <w:semiHidden/>
     <w:rsid w:val="003A72BF"/>
@@ -7394,9 +7565,9 @@
       <w:szCs w:val="20"/>
     </w:rPr>
   </w:style>
-  <w:style w:type="character" w:styleId="FootnoteReference">
+  <w:style w:type="character" w:styleId="Funotenzeichen">
     <w:name w:val="footnote reference"/>
-    <w:basedOn w:val="DefaultParagraphFont"/>
+    <w:basedOn w:val="Absatz-Standardschriftart"/>
     <w:uiPriority w:val="99"/>
     <w:semiHidden/>
     <w:unhideWhenUsed/>
@@ -7407,7 +7578,7 @@
   </w:style>
   <w:style w:type="character" w:styleId="Hyperlink">
     <w:name w:val="Hyperlink"/>
-    <w:basedOn w:val="DefaultParagraphFont"/>
+    <w:basedOn w:val="Absatz-Standardschriftart"/>
     <w:uiPriority w:val="99"/>
     <w:unhideWhenUsed/>
     <w:rsid w:val="003A72BF"/>
@@ -7418,7 +7589,7 @@
   </w:style>
   <w:style w:type="character" w:customStyle="1" w:styleId="UnresolvedMention1">
     <w:name w:val="Unresolved Mention1"/>
-    <w:basedOn w:val="DefaultParagraphFont"/>
+    <w:basedOn w:val="Absatz-Standardschriftart"/>
     <w:uiPriority w:val="99"/>
     <w:semiHidden/>
     <w:unhideWhenUsed/>
@@ -7731,7 +7902,7 @@
 </file>
 
 <file path=customXml/itemProps1.xml><?xml version="1.0" encoding="utf-8"?>
-<ds:datastoreItem xmlns:ds="http://schemas.openxmlformats.org/officeDocument/2006/customXml" ds:itemID="{FBEF3874-8D9D-47E3-AF46-D9C96F419E7E}">
+<ds:datastoreItem xmlns:ds="http://schemas.openxmlformats.org/officeDocument/2006/customXml" ds:itemID="{185AD91A-49F3-4732-8110-D47E5C832328}">
   <ds:schemaRefs>
     <ds:schemaRef ds:uri="http://schemas.openxmlformats.org/officeDocument/2006/bibliography"/>
   </ds:schemaRefs>

</xml_diff>

<commit_message>
Revert "Temporarily reactivate link to Word document for joining the MC, because the current version of the PDF turned out to not be electronically completable."
This reverts commit 02439eceb0cef2627eff9e01a44ca3cb79226087.
</commit_message>
<xml_diff>
--- a/web/MC_Membership_Form.docx
+++ b/web/MC_Membership_Form.docx
@@ -1,6 +1,6 @@
 
 <file path=word/document.xml><?xml version="1.0" encoding="utf-8"?>
-<w:document xmlns:wpc="http://schemas.microsoft.com/office/word/2010/wordprocessingCanvas" xmlns:mc="http://schemas.openxmlformats.org/markup-compatibility/2006" xmlns:o="urn:schemas-microsoft-com:office:office" xmlns:r="http://schemas.openxmlformats.org/officeDocument/2006/relationships" xmlns:m="http://schemas.openxmlformats.org/officeDocument/2006/math" xmlns:v="urn:schemas-microsoft-com:vml" xmlns:wp14="http://schemas.microsoft.com/office/word/2010/wordprocessingDrawing" xmlns:wp="http://schemas.openxmlformats.org/drawingml/2006/wordprocessingDrawing" xmlns:w10="urn:schemas-microsoft-com:office:word" xmlns:w="http://schemas.openxmlformats.org/wordprocessingml/2006/main" xmlns:w14="http://schemas.microsoft.com/office/word/2010/wordml" xmlns:w15="http://schemas.microsoft.com/office/word/2012/wordml" xmlns:wpg="http://schemas.microsoft.com/office/word/2010/wordprocessingGroup" xmlns:wpi="http://schemas.microsoft.com/office/word/2010/wordprocessingInk" xmlns:wne="http://schemas.microsoft.com/office/word/2006/wordml" xmlns:wps="http://schemas.microsoft.com/office/word/2010/wordprocessingShape" mc:Ignorable="w14 w15 wp14">
+<w:document xmlns:wpc="http://schemas.microsoft.com/office/word/2010/wordprocessingCanvas" xmlns:cx="http://schemas.microsoft.com/office/drawing/2014/chartex" xmlns:cx1="http://schemas.microsoft.com/office/drawing/2015/9/8/chartex" xmlns:cx2="http://schemas.microsoft.com/office/drawing/2015/10/21/chartex" xmlns:cx3="http://schemas.microsoft.com/office/drawing/2016/5/9/chartex" xmlns:cx4="http://schemas.microsoft.com/office/drawing/2016/5/10/chartex" xmlns:cx5="http://schemas.microsoft.com/office/drawing/2016/5/11/chartex" xmlns:cx6="http://schemas.microsoft.com/office/drawing/2016/5/12/chartex" xmlns:cx7="http://schemas.microsoft.com/office/drawing/2016/5/13/chartex" xmlns:cx8="http://schemas.microsoft.com/office/drawing/2016/5/14/chartex" xmlns:mc="http://schemas.openxmlformats.org/markup-compatibility/2006" xmlns:aink="http://schemas.microsoft.com/office/drawing/2016/ink" xmlns:am3d="http://schemas.microsoft.com/office/drawing/2017/model3d" xmlns:o="urn:schemas-microsoft-com:office:office" xmlns:r="http://schemas.openxmlformats.org/officeDocument/2006/relationships" xmlns:m="http://schemas.openxmlformats.org/officeDocument/2006/math" xmlns:v="urn:schemas-microsoft-com:vml" xmlns:wp14="http://schemas.microsoft.com/office/word/2010/wordprocessingDrawing" xmlns:wp="http://schemas.openxmlformats.org/drawingml/2006/wordprocessingDrawing" xmlns:w10="urn:schemas-microsoft-com:office:word" xmlns:w="http://schemas.openxmlformats.org/wordprocessingml/2006/main" xmlns:w14="http://schemas.microsoft.com/office/word/2010/wordml" xmlns:w15="http://schemas.microsoft.com/office/word/2012/wordml" xmlns:w16cex="http://schemas.microsoft.com/office/word/2018/wordml/cex" xmlns:w16cid="http://schemas.microsoft.com/office/word/2016/wordml/cid" xmlns:w16="http://schemas.microsoft.com/office/word/2018/wordml" xmlns:w16se="http://schemas.microsoft.com/office/word/2015/wordml/symex" xmlns:wpg="http://schemas.microsoft.com/office/word/2010/wordprocessingGroup" xmlns:wpi="http://schemas.microsoft.com/office/word/2010/wordprocessingInk" xmlns:wne="http://schemas.microsoft.com/office/word/2006/wordml" xmlns:wps="http://schemas.microsoft.com/office/word/2010/wordprocessingShape" mc:Ignorable="w14 w15 w16se w16cid w16 w16cex wp14">
   <w:body>
     <w:p>
       <w:pPr>
@@ -131,7 +131,7 @@
           <w:rFonts w:ascii="News Gothic MT" w:hAnsi="News Gothic MT"/>
           <w:lang w:val="en-GB"/>
         </w:rPr>
-        <w:t xml:space="preserve">After you have completed the form and signed it, please send the signed form to </w:t>
+        <w:t xml:space="preserve">After you have completed the form and signed it, please send a scan of the signed form to </w:t>
       </w:r>
       <w:hyperlink r:id="rId8" w:history="1">
         <w:r>
@@ -162,7 +162,7 @@
           <w:rFonts w:ascii="News Gothic MT" w:hAnsi="News Gothic MT"/>
           <w:lang w:val="en-GB"/>
         </w:rPr>
-        <w:t>back to you with administrative details as soon as we have processed your request</w:t>
+        <w:t>back to you with administrative details, as soon as we have processed your request</w:t>
       </w:r>
       <w:r>
         <w:rPr>
@@ -249,7 +249,7 @@
     </w:p>
     <w:p>
       <w:pPr>
-        <w:pStyle w:val="Listenabsatz"/>
+        <w:pStyle w:val="ListParagraph"/>
         <w:numPr>
           <w:ilvl w:val="0"/>
           <w:numId w:val="37"/>
@@ -299,7 +299,7 @@
     </w:p>
     <w:p>
       <w:pPr>
-        <w:pStyle w:val="Listenabsatz"/>
+        <w:pStyle w:val="ListParagraph"/>
         <w:numPr>
           <w:ilvl w:val="0"/>
           <w:numId w:val="37"/>
@@ -388,15 +388,15 @@
     </w:p>
     <w:tbl>
       <w:tblPr>
-        <w:tblStyle w:val="Tabellenraster"/>
+        <w:tblStyle w:val="TableGrid"/>
         <w:tblW w:w="0" w:type="auto"/>
         <w:tblLook w:val="04A0" w:firstRow="1" w:lastRow="0" w:firstColumn="1" w:lastColumn="0" w:noHBand="0" w:noVBand="1"/>
       </w:tblPr>
       <w:tblGrid>
         <w:gridCol w:w="2254"/>
         <w:gridCol w:w="1143"/>
-        <w:gridCol w:w="2552"/>
-        <w:gridCol w:w="3067"/>
+        <w:gridCol w:w="2410"/>
+        <w:gridCol w:w="3209"/>
       </w:tblGrid>
       <w:tr>
         <w:tc>
@@ -446,7 +446,7 @@
         </w:tc>
         <w:tc>
           <w:tcPr>
-            <w:tcW w:w="2552" w:type="dxa"/>
+            <w:tcW w:w="2410" w:type="dxa"/>
           </w:tcPr>
           <w:p>
             <w:pPr>
@@ -477,7 +477,7 @@
         </w:tc>
         <w:tc>
           <w:tcPr>
-            <w:tcW w:w="3067" w:type="dxa"/>
+            <w:tcW w:w="3209" w:type="dxa"/>
           </w:tcPr>
           <w:p>
             <w:pPr>
@@ -570,7 +570,7 @@
         </w:tc>
         <w:tc>
           <w:tcPr>
-            <w:tcW w:w="2552" w:type="dxa"/>
+            <w:tcW w:w="2410" w:type="dxa"/>
           </w:tcPr>
           <w:p>
             <w:pPr>
@@ -591,7 +591,7 @@
         </w:tc>
         <w:tc>
           <w:tcPr>
-            <w:tcW w:w="3067" w:type="dxa"/>
+            <w:tcW w:w="3209" w:type="dxa"/>
           </w:tcPr>
           <w:p>
             <w:pPr>
@@ -651,7 +651,7 @@
         </w:tc>
         <w:tc>
           <w:tcPr>
-            <w:tcW w:w="2552" w:type="dxa"/>
+            <w:tcW w:w="2410" w:type="dxa"/>
           </w:tcPr>
           <w:p>
             <w:pPr>
@@ -672,7 +672,7 @@
         </w:tc>
         <w:tc>
           <w:tcPr>
-            <w:tcW w:w="3067" w:type="dxa"/>
+            <w:tcW w:w="3209" w:type="dxa"/>
           </w:tcPr>
           <w:p>
             <w:pPr>
@@ -732,7 +732,7 @@
         </w:tc>
         <w:tc>
           <w:tcPr>
-            <w:tcW w:w="2552" w:type="dxa"/>
+            <w:tcW w:w="2410" w:type="dxa"/>
           </w:tcPr>
           <w:p>
             <w:pPr>
@@ -753,7 +753,7 @@
         </w:tc>
         <w:tc>
           <w:tcPr>
-            <w:tcW w:w="3067" w:type="dxa"/>
+            <w:tcW w:w="3209" w:type="dxa"/>
           </w:tcPr>
           <w:p>
             <w:pPr>
@@ -813,7 +813,7 @@
         </w:tc>
         <w:tc>
           <w:tcPr>
-            <w:tcW w:w="2552" w:type="dxa"/>
+            <w:tcW w:w="2410" w:type="dxa"/>
           </w:tcPr>
           <w:p>
             <w:pPr>
@@ -834,7 +834,7 @@
         </w:tc>
         <w:tc>
           <w:tcPr>
-            <w:tcW w:w="3067" w:type="dxa"/>
+            <w:tcW w:w="3209" w:type="dxa"/>
           </w:tcPr>
           <w:p>
             <w:pPr>
@@ -901,7 +901,7 @@
         </w:tc>
         <w:tc>
           <w:tcPr>
-            <w:tcW w:w="2552" w:type="dxa"/>
+            <w:tcW w:w="2410" w:type="dxa"/>
           </w:tcPr>
           <w:p>
             <w:pPr>
@@ -922,7 +922,7 @@
         </w:tc>
         <w:tc>
           <w:tcPr>
-            <w:tcW w:w="3067" w:type="dxa"/>
+            <w:tcW w:w="3209" w:type="dxa"/>
           </w:tcPr>
           <w:p>
             <w:pPr>
@@ -980,7 +980,7 @@
         </w:tc>
         <w:tc>
           <w:tcPr>
-            <w:tcW w:w="2552" w:type="dxa"/>
+            <w:tcW w:w="2410" w:type="dxa"/>
           </w:tcPr>
           <w:p>
             <w:pPr>
@@ -1001,7 +1001,7 @@
         </w:tc>
         <w:tc>
           <w:tcPr>
-            <w:tcW w:w="3067" w:type="dxa"/>
+            <w:tcW w:w="3209" w:type="dxa"/>
           </w:tcPr>
           <w:p>
             <w:pPr>
@@ -1059,7 +1059,7 @@
         </w:tc>
         <w:tc>
           <w:tcPr>
-            <w:tcW w:w="2552" w:type="dxa"/>
+            <w:tcW w:w="2410" w:type="dxa"/>
           </w:tcPr>
           <w:p>
             <w:pPr>
@@ -1080,7 +1080,7 @@
         </w:tc>
         <w:tc>
           <w:tcPr>
-            <w:tcW w:w="3067" w:type="dxa"/>
+            <w:tcW w:w="3209" w:type="dxa"/>
           </w:tcPr>
           <w:p>
             <w:pPr>
@@ -1138,7 +1138,7 @@
         </w:tc>
         <w:tc>
           <w:tcPr>
-            <w:tcW w:w="2552" w:type="dxa"/>
+            <w:tcW w:w="2410" w:type="dxa"/>
           </w:tcPr>
           <w:p>
             <w:pPr>
@@ -1159,7 +1159,7 @@
         </w:tc>
         <w:tc>
           <w:tcPr>
-            <w:tcW w:w="3067" w:type="dxa"/>
+            <w:tcW w:w="3209" w:type="dxa"/>
           </w:tcPr>
           <w:p>
             <w:pPr>
@@ -1184,6 +1184,23 @@
       <w:pPr>
         <w:rPr>
           <w:rFonts w:ascii="News Gothic MT" w:hAnsi="News Gothic MT"/>
+          <w:i/>
+          <w:lang w:val="en-GB"/>
+        </w:rPr>
+      </w:pPr>
+      <w:r>
+        <w:rPr>
+          <w:rFonts w:ascii="News Gothic MT" w:hAnsi="News Gothic MT"/>
+          <w:i/>
+          <w:lang w:val="en-GB"/>
+        </w:rPr>
+        <w:br w:type="page"/>
+      </w:r>
+    </w:p>
+    <w:p>
+      <w:pPr>
+        <w:rPr>
+          <w:rFonts w:ascii="News Gothic MT" w:hAnsi="News Gothic MT"/>
           <w:b/>
           <w:lang w:val="en-GB"/>
         </w:rPr>
@@ -1200,7 +1217,7 @@
     </w:p>
     <w:tbl>
       <w:tblPr>
-        <w:tblStyle w:val="Tabellenraster"/>
+        <w:tblStyle w:val="TableGrid"/>
         <w:tblW w:w="0" w:type="auto"/>
         <w:tblLook w:val="04A0" w:firstRow="1" w:lastRow="0" w:firstColumn="1" w:lastColumn="0" w:noHBand="0" w:noVBand="1"/>
       </w:tblPr>
@@ -1481,7 +1498,7 @@
             </w:r>
             <w:r>
               <w:rPr>
-                <w:rStyle w:val="Funotenzeichen"/>
+                <w:rStyle w:val="FootnoteReference"/>
                 <w:rFonts w:ascii="News Gothic MT" w:hAnsi="News Gothic MT"/>
                 <w:bCs/>
                 <w:lang w:val="en-GB"/>
@@ -1595,7 +1612,7 @@
     </w:p>
     <w:tbl>
       <w:tblPr>
-        <w:tblStyle w:val="Tabellenraster"/>
+        <w:tblStyle w:val="TableGrid"/>
         <w:tblW w:w="0" w:type="auto"/>
         <w:tblBorders>
           <w:top w:val="none" w:sz="0" w:space="0" w:color="auto"/>
@@ -1656,12 +1673,12 @@
           </w:p>
           <w:tbl>
             <w:tblPr>
-              <w:tblStyle w:val="Tabellenraster"/>
+              <w:tblStyle w:val="TableGrid"/>
               <w:tblW w:w="0" w:type="auto"/>
               <w:tblLook w:val="04A0" w:firstRow="1" w:lastRow="0" w:firstColumn="1" w:lastColumn="0" w:noHBand="0" w:noVBand="1"/>
             </w:tblPr>
             <w:tblGrid>
-              <w:gridCol w:w="430"/>
+              <w:gridCol w:w="395"/>
               <w:gridCol w:w="2152"/>
               <w:gridCol w:w="283"/>
             </w:tblGrid>
@@ -1830,7 +1847,7 @@
                   </w:r>
                   <w:r>
                     <w:rPr>
-                      <w:rStyle w:val="Funotenzeichen"/>
+                      <w:rStyle w:val="FootnoteReference"/>
                       <w:rFonts w:ascii="News Gothic MT" w:hAnsi="News Gothic MT"/>
                       <w:bCs/>
                       <w:lang w:val="en-GB"/>
@@ -1949,7 +1966,7 @@
             </w:r>
             <w:r>
               <w:rPr>
-                <w:rStyle w:val="Funotenzeichen"/>
+                <w:rStyle w:val="FootnoteReference"/>
                 <w:rFonts w:ascii="News Gothic MT" w:hAnsi="News Gothic MT"/>
                 <w:bCs/>
                 <w:lang w:val="en-GB"/>
@@ -1967,7 +1984,7 @@
           </w:p>
           <w:tbl>
             <w:tblPr>
-              <w:tblStyle w:val="Tabellenraster"/>
+              <w:tblStyle w:val="TableGrid"/>
               <w:tblW w:w="0" w:type="auto"/>
               <w:tblLook w:val="04A0" w:firstRow="1" w:lastRow="0" w:firstColumn="1" w:lastColumn="0" w:noHBand="0" w:noVBand="1"/>
             </w:tblPr>
@@ -2164,7 +2181,7 @@
     </w:p>
     <w:tbl>
       <w:tblPr>
-        <w:tblStyle w:val="Tabellenraster"/>
+        <w:tblStyle w:val="TableGrid"/>
         <w:tblW w:w="0" w:type="auto"/>
         <w:tblLook w:val="04A0" w:firstRow="1" w:lastRow="0" w:firstColumn="1" w:lastColumn="0" w:noHBand="0" w:noVBand="1"/>
       </w:tblPr>
@@ -2209,25 +2226,7 @@
                 <w:bCs/>
                 <w:lang w:val="en-GB"/>
               </w:rPr>
-              <w:t xml:space="preserve">, size, area of work and interest in joining MC. </w:t>
-            </w:r>
-            <w:r>
-              <w:rPr>
-                <w:rFonts w:ascii="News Gothic MT" w:hAnsi="News Gothic MT"/>
-                <w:bCs/>
-                <w:color w:val="000000" w:themeColor="text1"/>
-                <w:lang w:val="en-GB"/>
-              </w:rPr>
-              <w:t xml:space="preserve">We will not publish these information </w:t>
-            </w:r>
-            <w:r>
-              <w:rPr>
-                <w:rFonts w:ascii="News Gothic MT" w:hAnsi="News Gothic MT"/>
-                <w:bCs/>
-                <w:color w:val="000000" w:themeColor="text1"/>
-                <w:lang w:val="en-GB"/>
-              </w:rPr>
-              <w:t xml:space="preserve">on the MC website unless otherwise indicated. </w:t>
+              <w:t xml:space="preserve">, size, area of work and interest in joining MC. This will be published on the MC website unless otherwise indicated. </w:t>
             </w:r>
           </w:p>
         </w:tc>
@@ -2264,7 +2263,6 @@
               <w:rPr>
                 <w:rFonts w:ascii="News Gothic MT" w:hAnsi="News Gothic MT"/>
                 <w:bCs/>
-                <w:color w:val="000000" w:themeColor="text1"/>
                 <w:lang w:val="en-GB"/>
               </w:rPr>
             </w:pPr>
@@ -2272,61 +2270,14 @@
               <w:rPr>
                 <w:rFonts w:ascii="News Gothic MT" w:hAnsi="News Gothic MT"/>
                 <w:bCs/>
-                <w:color w:val="000000" w:themeColor="text1"/>
-                <w:lang w:val="en-GB"/>
-              </w:rPr>
-              <w:t>P</w:t>
+                <w:lang w:val="en-GB"/>
+              </w:rPr>
+              <w:t xml:space="preserve">Don’t publish this information </w:t>
             </w:r>
             <w:r>
               <w:rPr>
                 <w:rFonts w:ascii="News Gothic MT" w:hAnsi="News Gothic MT"/>
                 <w:bCs/>
-                <w:color w:val="000000" w:themeColor="text1"/>
-                <w:lang w:val="en-GB"/>
-              </w:rPr>
-              <w:t>ublish th</w:t>
-            </w:r>
-            <w:r>
-              <w:rPr>
-                <w:rFonts w:ascii="News Gothic MT" w:hAnsi="News Gothic MT"/>
-                <w:bCs/>
-                <w:color w:val="000000" w:themeColor="text1"/>
-                <w:lang w:val="en-GB"/>
-              </w:rPr>
-              <w:t>e</w:t>
-            </w:r>
-            <w:r>
-              <w:rPr>
-                <w:rFonts w:ascii="News Gothic MT" w:hAnsi="News Gothic MT"/>
-                <w:bCs/>
-                <w:color w:val="000000" w:themeColor="text1"/>
-                <w:lang w:val="en-GB"/>
-              </w:rPr>
-              <w:t>s</w:t>
-            </w:r>
-            <w:r>
-              <w:rPr>
-                <w:rFonts w:ascii="News Gothic MT" w:hAnsi="News Gothic MT"/>
-                <w:bCs/>
-                <w:color w:val="000000" w:themeColor="text1"/>
-                <w:lang w:val="en-GB"/>
-              </w:rPr>
-              <w:t>e</w:t>
-            </w:r>
-            <w:r>
-              <w:rPr>
-                <w:rFonts w:ascii="News Gothic MT" w:hAnsi="News Gothic MT"/>
-                <w:bCs/>
-                <w:color w:val="000000" w:themeColor="text1"/>
-                <w:lang w:val="en-GB"/>
-              </w:rPr>
-              <w:t xml:space="preserve"> information </w:t>
-            </w:r>
-            <w:r>
-              <w:rPr>
-                <w:rFonts w:ascii="News Gothic MT" w:hAnsi="News Gothic MT"/>
-                <w:bCs/>
-                <w:color w:val="000000" w:themeColor="text1"/>
                 <w:lang w:val="en-GB"/>
               </w:rPr>
               <w:t>on the MC website (mark with ‘X’)</w:t>
@@ -2352,6 +2303,23 @@
     </w:tbl>
     <w:p>
       <w:pPr>
+        <w:rPr>
+          <w:rFonts w:ascii="News Gothic MT" w:hAnsi="News Gothic MT"/>
+          <w:bCs/>
+          <w:lang w:val="en-GB"/>
+        </w:rPr>
+      </w:pPr>
+      <w:r>
+        <w:rPr>
+          <w:rFonts w:ascii="News Gothic MT" w:hAnsi="News Gothic MT"/>
+          <w:bCs/>
+          <w:lang w:val="en-GB"/>
+        </w:rPr>
+        <w:br w:type="page"/>
+      </w:r>
+    </w:p>
+    <w:p>
+      <w:pPr>
         <w:jc w:val="both"/>
         <w:rPr>
           <w:rFonts w:ascii="News Gothic MT" w:hAnsi="News Gothic MT"/>
@@ -2362,7 +2330,7 @@
     </w:p>
     <w:tbl>
       <w:tblPr>
-        <w:tblStyle w:val="Tabellenraster"/>
+        <w:tblStyle w:val="TableGrid"/>
         <w:tblW w:w="0" w:type="auto"/>
         <w:tblBorders>
           <w:top w:val="none" w:sz="0" w:space="0" w:color="auto"/>
@@ -2403,7 +2371,7 @@
           </w:p>
           <w:tbl>
             <w:tblPr>
-              <w:tblStyle w:val="Tabellenraster"/>
+              <w:tblStyle w:val="TableGrid"/>
               <w:tblW w:w="0" w:type="auto"/>
               <w:tblLook w:val="04A0" w:firstRow="1" w:lastRow="0" w:firstColumn="1" w:lastColumn="0" w:noHBand="0" w:noVBand="1"/>
             </w:tblPr>
@@ -2610,7 +2578,7 @@
           </w:p>
           <w:tbl>
             <w:tblPr>
-              <w:tblStyle w:val="Tabellenraster"/>
+              <w:tblStyle w:val="TableGrid"/>
               <w:tblW w:w="0" w:type="auto"/>
               <w:tblLook w:val="04A0" w:firstRow="1" w:lastRow="0" w:firstColumn="1" w:lastColumn="0" w:noHBand="0" w:noVBand="1"/>
             </w:tblPr>
@@ -2667,7 +2635,6 @@
         <w:rPr>
           <w:rFonts w:ascii="News Gothic MT" w:hAnsi="News Gothic MT"/>
           <w:bCs/>
-          <w:color w:val="000000" w:themeColor="text1"/>
           <w:lang w:val="en-GB"/>
         </w:rPr>
       </w:pPr>
@@ -2675,218 +2642,36 @@
         <w:rPr>
           <w:rFonts w:ascii="News Gothic MT" w:hAnsi="News Gothic MT"/>
           <w:bCs/>
-          <w:color w:val="000000" w:themeColor="text1"/>
-          <w:lang w:val="en-GB"/>
-        </w:rPr>
-        <w:t xml:space="preserve">MC adheres to GDPR and you can find its privacy notice </w:t>
+          <w:lang w:val="en-GB"/>
+        </w:rPr>
+        <w:t xml:space="preserve">By signing this document, you confirm that MC can put your name, your organisation, your contact information </w:t>
       </w:r>
       <w:r>
         <w:rPr>
           <w:rFonts w:ascii="News Gothic MT" w:hAnsi="News Gothic MT"/>
           <w:bCs/>
-          <w:color w:val="000000" w:themeColor="text1"/>
-          <w:lang w:val="en-GB"/>
-        </w:rPr>
-        <w:t>online</w:t>
+          <w:lang w:val="en-GB"/>
+        </w:rPr>
+        <w:t xml:space="preserve">will be displayed on the website of the MC. MC adheres to GDPR please find its privacy notice </w:t>
       </w:r>
+      <w:hyperlink r:id="rId9" w:history="1">
+        <w:r>
+          <w:rPr>
+            <w:rStyle w:val="Hyperlink"/>
+            <w:rFonts w:ascii="News Gothic MT" w:hAnsi="News Gothic MT"/>
+            <w:bCs/>
+            <w:lang w:val="en-GB"/>
+          </w:rPr>
+          <w:t>here</w:t>
+        </w:r>
+      </w:hyperlink>
       <w:r>
         <w:rPr>
-          <w:rStyle w:val="Funotenzeichen"/>
           <w:rFonts w:ascii="News Gothic MT" w:hAnsi="News Gothic MT"/>
           <w:bCs/>
-          <w:color w:val="000000" w:themeColor="text1"/>
-          <w:lang w:val="en-GB"/>
-        </w:rPr>
-        <w:footnoteReference w:id="4"/>
-      </w:r>
-      <w:r>
-        <w:rPr>
-          <w:rFonts w:ascii="News Gothic MT" w:hAnsi="News Gothic MT"/>
-          <w:bCs/>
-          <w:color w:val="000000" w:themeColor="text1"/>
-          <w:lang w:val="en-GB"/>
-        </w:rPr>
-        <w:t xml:space="preserve">. </w:t>
-      </w:r>
-      <w:r>
-        <w:rPr>
-          <w:rFonts w:ascii="News Gothic MT" w:hAnsi="News Gothic MT"/>
-          <w:bCs/>
-          <w:color w:val="000000" w:themeColor="text1"/>
-          <w:lang w:val="en-GB"/>
-        </w:rPr>
-        <w:t>Consequently</w:t>
-      </w:r>
-      <w:r>
-        <w:rPr>
-          <w:rFonts w:ascii="News Gothic MT" w:hAnsi="News Gothic MT"/>
-          <w:bCs/>
-          <w:color w:val="000000" w:themeColor="text1"/>
-          <w:lang w:val="en-GB"/>
-        </w:rPr>
-        <w:t>, we will handle all provided information</w:t>
-      </w:r>
-      <w:r>
-        <w:rPr>
-          <w:rFonts w:ascii="News Gothic MT" w:hAnsi="News Gothic MT"/>
-          <w:bCs/>
-          <w:color w:val="000000" w:themeColor="text1"/>
-          <w:lang w:val="en-GB"/>
-        </w:rPr>
-        <w:t xml:space="preserve"> in your submitted form</w:t>
-      </w:r>
-      <w:r>
-        <w:rPr>
-          <w:rFonts w:ascii="News Gothic MT" w:hAnsi="News Gothic MT"/>
-          <w:bCs/>
-          <w:color w:val="000000" w:themeColor="text1"/>
-          <w:lang w:val="en-GB"/>
-        </w:rPr>
-        <w:t xml:space="preserve"> confidentially</w:t>
-      </w:r>
-      <w:r>
-        <w:rPr>
-          <w:rFonts w:ascii="News Gothic MT" w:hAnsi="News Gothic MT"/>
-          <w:bCs/>
-          <w:color w:val="000000" w:themeColor="text1"/>
-          <w:lang w:val="en-GB"/>
-        </w:rPr>
-        <w:t>,</w:t>
-      </w:r>
-      <w:r>
-        <w:rPr>
-          <w:rFonts w:ascii="News Gothic MT" w:hAnsi="News Gothic MT"/>
-          <w:bCs/>
-          <w:color w:val="000000" w:themeColor="text1"/>
-          <w:lang w:val="en-GB"/>
-        </w:rPr>
-        <w:t xml:space="preserve"> if</w:t>
-      </w:r>
-      <w:r>
-        <w:rPr>
-          <w:rFonts w:ascii="News Gothic MT" w:hAnsi="News Gothic MT"/>
-          <w:bCs/>
-          <w:color w:val="000000" w:themeColor="text1"/>
-          <w:lang w:val="en-GB"/>
-        </w:rPr>
-        <w:t xml:space="preserve"> you do</w:t>
-      </w:r>
-      <w:r>
-        <w:rPr>
-          <w:rFonts w:ascii="News Gothic MT" w:hAnsi="News Gothic MT"/>
-          <w:bCs/>
-          <w:color w:val="000000" w:themeColor="text1"/>
-          <w:lang w:val="en-GB"/>
-        </w:rPr>
-        <w:t xml:space="preserve"> not </w:t>
-      </w:r>
-      <w:r>
-        <w:rPr>
-          <w:rFonts w:ascii="News Gothic MT" w:hAnsi="News Gothic MT"/>
-          <w:bCs/>
-          <w:color w:val="000000" w:themeColor="text1"/>
-          <w:lang w:val="en-GB"/>
-        </w:rPr>
-        <w:t>indicate</w:t>
-      </w:r>
-      <w:r>
-        <w:rPr>
-          <w:rFonts w:ascii="News Gothic MT" w:hAnsi="News Gothic MT"/>
-          <w:bCs/>
-          <w:color w:val="000000" w:themeColor="text1"/>
-          <w:lang w:val="en-GB"/>
-        </w:rPr>
-        <w:t xml:space="preserve"> otherwise</w:t>
-      </w:r>
-      <w:r>
-        <w:rPr>
-          <w:rFonts w:ascii="News Gothic MT" w:hAnsi="News Gothic MT"/>
-          <w:bCs/>
-          <w:color w:val="000000" w:themeColor="text1"/>
-          <w:lang w:val="en-GB"/>
-        </w:rPr>
-        <w:t>. Once this form has been submitted in full</w:t>
-      </w:r>
-      <w:r>
-        <w:rPr>
-          <w:rFonts w:ascii="News Gothic MT" w:hAnsi="News Gothic MT"/>
-          <w:bCs/>
-          <w:color w:val="000000" w:themeColor="text1"/>
-          <w:lang w:val="en-GB"/>
-        </w:rPr>
-        <w:t>, and the MC has approved your request and</w:t>
-      </w:r>
-      <w:r>
-        <w:rPr>
-          <w:rFonts w:ascii="News Gothic MT" w:hAnsi="News Gothic MT"/>
-          <w:bCs/>
-          <w:color w:val="000000" w:themeColor="text1"/>
-          <w:lang w:val="en-GB"/>
-        </w:rPr>
-        <w:t xml:space="preserve"> </w:t>
-      </w:r>
-      <w:r>
-        <w:rPr>
-          <w:rFonts w:ascii="News Gothic MT" w:hAnsi="News Gothic MT"/>
-          <w:bCs/>
-          <w:color w:val="000000" w:themeColor="text1"/>
-          <w:lang w:val="en-GB"/>
-        </w:rPr>
-        <w:t>received</w:t>
-      </w:r>
-      <w:r>
-        <w:rPr>
-          <w:rFonts w:ascii="News Gothic MT" w:hAnsi="News Gothic MT"/>
-          <w:bCs/>
-          <w:color w:val="000000" w:themeColor="text1"/>
-          <w:lang w:val="en-GB"/>
-        </w:rPr>
-        <w:t xml:space="preserve"> </w:t>
-      </w:r>
-      <w:r>
-        <w:rPr>
-          <w:rFonts w:ascii="News Gothic MT" w:hAnsi="News Gothic MT"/>
-          <w:bCs/>
-          <w:color w:val="000000" w:themeColor="text1"/>
-          <w:lang w:val="en-GB"/>
-        </w:rPr>
-        <w:t xml:space="preserve">your annual </w:t>
-      </w:r>
-      <w:r>
-        <w:rPr>
-          <w:rFonts w:ascii="News Gothic MT" w:hAnsi="News Gothic MT"/>
-          <w:bCs/>
-          <w:color w:val="000000" w:themeColor="text1"/>
-          <w:lang w:val="en-GB"/>
-        </w:rPr>
-        <w:t>registration fee</w:t>
-      </w:r>
-      <w:r>
-        <w:rPr>
-          <w:rFonts w:ascii="News Gothic MT" w:hAnsi="News Gothic MT"/>
-          <w:bCs/>
-          <w:color w:val="000000" w:themeColor="text1"/>
-          <w:lang w:val="en-GB"/>
-        </w:rPr>
-        <w:t>, you are officially a</w:t>
-      </w:r>
-      <w:r>
-        <w:rPr>
-          <w:rFonts w:ascii="News Gothic MT" w:hAnsi="News Gothic MT"/>
-          <w:bCs/>
-          <w:color w:val="000000" w:themeColor="text1"/>
-          <w:lang w:val="en-GB"/>
-        </w:rPr>
-        <w:t>n MC</w:t>
-      </w:r>
-      <w:r>
-        <w:rPr>
-          <w:rFonts w:ascii="News Gothic MT" w:hAnsi="News Gothic MT"/>
-          <w:bCs/>
-          <w:color w:val="000000" w:themeColor="text1"/>
-          <w:lang w:val="en-GB"/>
-        </w:rPr>
-        <w:t xml:space="preserve"> member.</w:t>
+          <w:lang w:val="en-GB"/>
+        </w:rPr>
+        <w:t xml:space="preserve">. Once this form has been submitted in full and MC has registered one year’s registration fee you are officially a member. </w:t>
       </w:r>
     </w:p>
     <w:p>
@@ -2898,16 +2683,6 @@
           <w:lang w:val="en-GB"/>
         </w:rPr>
       </w:pPr>
-    </w:p>
-    <w:p>
-      <w:pPr>
-        <w:jc w:val="both"/>
-        <w:rPr>
-          <w:rFonts w:ascii="News Gothic MT" w:hAnsi="News Gothic MT"/>
-          <w:bCs/>
-          <w:lang w:val="en-GB"/>
-        </w:rPr>
-      </w:pPr>
       <w:r>
         <w:rPr>
           <w:rFonts w:ascii="News Gothic MT" w:hAnsi="News Gothic MT"/>
@@ -2930,16 +2705,68 @@
           <w:bCs/>
           <w:lang w:val="en-GB"/>
         </w:rPr>
-        <w:t xml:space="preserve"> and that I am authorised to do s</w:t>
+        <w:t xml:space="preserve"> and that I am authorised to do so.  </w:t>
       </w:r>
-      <w:r>
+    </w:p>
+    <w:p>
+      <w:pPr>
+        <w:jc w:val="both"/>
         <w:rPr>
           <w:rFonts w:ascii="News Gothic MT" w:hAnsi="News Gothic MT"/>
           <w:bCs/>
           <w:lang w:val="en-GB"/>
         </w:rPr>
-        <w:t>o.</w:t>
-      </w:r>
+      </w:pPr>
+    </w:p>
+    <w:p>
+      <w:pPr>
+        <w:jc w:val="both"/>
+        <w:rPr>
+          <w:rFonts w:ascii="News Gothic MT" w:hAnsi="News Gothic MT"/>
+          <w:bCs/>
+          <w:lang w:val="en-GB"/>
+        </w:rPr>
+      </w:pPr>
+    </w:p>
+    <w:p>
+      <w:pPr>
+        <w:jc w:val="both"/>
+        <w:rPr>
+          <w:rFonts w:ascii="News Gothic MT" w:hAnsi="News Gothic MT"/>
+          <w:bCs/>
+          <w:lang w:val="en-GB"/>
+        </w:rPr>
+      </w:pPr>
+    </w:p>
+    <w:p>
+      <w:pPr>
+        <w:jc w:val="both"/>
+        <w:rPr>
+          <w:rFonts w:ascii="News Gothic MT" w:hAnsi="News Gothic MT"/>
+          <w:bCs/>
+          <w:lang w:val="en-GB"/>
+        </w:rPr>
+      </w:pPr>
+    </w:p>
+    <w:p>
+      <w:pPr>
+        <w:jc w:val="both"/>
+        <w:rPr>
+          <w:rFonts w:ascii="News Gothic MT" w:hAnsi="News Gothic MT"/>
+          <w:bCs/>
+          <w:lang w:val="en-GB"/>
+        </w:rPr>
+      </w:pPr>
+    </w:p>
+    <w:p>
+      <w:pPr>
+        <w:jc w:val="both"/>
+        <w:rPr>
+          <w:rFonts w:ascii="News Gothic MT" w:hAnsi="News Gothic MT"/>
+          <w:bCs/>
+          <w:lang w:val="en-GB"/>
+        </w:rPr>
+      </w:pPr>
     </w:p>
     <w:p>
       <w:pPr>
@@ -2971,16 +2798,16 @@
         </w:rPr>
         <w:t>Signature</w:t>
       </w:r>
-      <w:r>
+    </w:p>
+    <w:p>
+      <w:pPr>
+        <w:jc w:val="both"/>
         <w:rPr>
           <w:rFonts w:ascii="News Gothic MT" w:hAnsi="News Gothic MT"/>
           <w:bCs/>
           <w:lang w:val="en-GB"/>
         </w:rPr>
-        <w:br/>
-      </w:r>
-      <w:bookmarkStart w:id="0" w:name="_GoBack"/>
-      <w:bookmarkEnd w:id="0"/>
+      </w:pPr>
       <w:r>
         <w:rPr>
           <w:rFonts w:ascii="News Gothic MT" w:hAnsi="News Gothic MT"/>
@@ -3006,8 +2833,28 @@
         <w:t>, city</w:t>
       </w:r>
     </w:p>
+    <w:p>
+      <w:pPr>
+        <w:jc w:val="both"/>
+        <w:rPr>
+          <w:rFonts w:ascii="News Gothic MT" w:hAnsi="News Gothic MT"/>
+          <w:bCs/>
+          <w:lang w:val="en-GB"/>
+        </w:rPr>
+      </w:pPr>
+    </w:p>
+    <w:p>
+      <w:pPr>
+        <w:pStyle w:val="ListParagraph"/>
+        <w:rPr>
+          <w:rFonts w:ascii="News Gothic MT" w:hAnsi="News Gothic MT"/>
+          <w:bCs/>
+          <w:lang w:val="en-GB"/>
+        </w:rPr>
+      </w:pPr>
+    </w:p>
     <w:sectPr>
-      <w:headerReference w:type="default" r:id="rId9"/>
+      <w:headerReference w:type="default" r:id="rId10"/>
       <w:pgSz w:w="11906" w:h="16838"/>
       <w:pgMar w:top="1440" w:right="1440" w:bottom="1440" w:left="1440" w:header="708" w:footer="708" w:gutter="0"/>
       <w:cols w:space="708"/>
@@ -3018,7 +2865,7 @@
 </file>
 
 <file path=word/endnotes.xml><?xml version="1.0" encoding="utf-8"?>
-<w:endnotes xmlns:wpc="http://schemas.microsoft.com/office/word/2010/wordprocessingCanvas" xmlns:mc="http://schemas.openxmlformats.org/markup-compatibility/2006" xmlns:o="urn:schemas-microsoft-com:office:office" xmlns:r="http://schemas.openxmlformats.org/officeDocument/2006/relationships" xmlns:m="http://schemas.openxmlformats.org/officeDocument/2006/math" xmlns:v="urn:schemas-microsoft-com:vml" xmlns:wp14="http://schemas.microsoft.com/office/word/2010/wordprocessingDrawing" xmlns:wp="http://schemas.openxmlformats.org/drawingml/2006/wordprocessingDrawing" xmlns:w10="urn:schemas-microsoft-com:office:word" xmlns:w="http://schemas.openxmlformats.org/wordprocessingml/2006/main" xmlns:w14="http://schemas.microsoft.com/office/word/2010/wordml" xmlns:w15="http://schemas.microsoft.com/office/word/2012/wordml" xmlns:wpg="http://schemas.microsoft.com/office/word/2010/wordprocessingGroup" xmlns:wpi="http://schemas.microsoft.com/office/word/2010/wordprocessingInk" xmlns:wne="http://schemas.microsoft.com/office/word/2006/wordml" xmlns:wps="http://schemas.microsoft.com/office/word/2010/wordprocessingShape" mc:Ignorable="w14 w15 wp14">
+<w:endnotes xmlns:wpc="http://schemas.microsoft.com/office/word/2010/wordprocessingCanvas" xmlns:cx="http://schemas.microsoft.com/office/drawing/2014/chartex" xmlns:cx1="http://schemas.microsoft.com/office/drawing/2015/9/8/chartex" xmlns:cx2="http://schemas.microsoft.com/office/drawing/2015/10/21/chartex" xmlns:cx3="http://schemas.microsoft.com/office/drawing/2016/5/9/chartex" xmlns:cx4="http://schemas.microsoft.com/office/drawing/2016/5/10/chartex" xmlns:cx5="http://schemas.microsoft.com/office/drawing/2016/5/11/chartex" xmlns:cx6="http://schemas.microsoft.com/office/drawing/2016/5/12/chartex" xmlns:cx7="http://schemas.microsoft.com/office/drawing/2016/5/13/chartex" xmlns:cx8="http://schemas.microsoft.com/office/drawing/2016/5/14/chartex" xmlns:mc="http://schemas.openxmlformats.org/markup-compatibility/2006" xmlns:aink="http://schemas.microsoft.com/office/drawing/2016/ink" xmlns:am3d="http://schemas.microsoft.com/office/drawing/2017/model3d" xmlns:o="urn:schemas-microsoft-com:office:office" xmlns:r="http://schemas.openxmlformats.org/officeDocument/2006/relationships" xmlns:m="http://schemas.openxmlformats.org/officeDocument/2006/math" xmlns:v="urn:schemas-microsoft-com:vml" xmlns:wp14="http://schemas.microsoft.com/office/word/2010/wordprocessingDrawing" xmlns:wp="http://schemas.openxmlformats.org/drawingml/2006/wordprocessingDrawing" xmlns:w10="urn:schemas-microsoft-com:office:word" xmlns:w="http://schemas.openxmlformats.org/wordprocessingml/2006/main" xmlns:w14="http://schemas.microsoft.com/office/word/2010/wordml" xmlns:w15="http://schemas.microsoft.com/office/word/2012/wordml" xmlns:w16cex="http://schemas.microsoft.com/office/word/2018/wordml/cex" xmlns:w16cid="http://schemas.microsoft.com/office/word/2016/wordml/cid" xmlns:w16="http://schemas.microsoft.com/office/word/2018/wordml" xmlns:w16se="http://schemas.microsoft.com/office/word/2015/wordml/symex" xmlns:wpg="http://schemas.microsoft.com/office/word/2010/wordprocessingGroup" xmlns:wpi="http://schemas.microsoft.com/office/word/2010/wordprocessingInk" xmlns:wne="http://schemas.microsoft.com/office/word/2006/wordml" xmlns:wps="http://schemas.microsoft.com/office/word/2010/wordprocessingShape" mc:Ignorable="w14 w15 w16se w16cid w16 w16cex wp14">
   <w:endnote w:type="separator" w:id="-1">
     <w:p>
       <w:pPr>
@@ -3043,7 +2890,7 @@
 </file>
 
 <file path=word/footnotes.xml><?xml version="1.0" encoding="utf-8"?>
-<w:footnotes xmlns:wpc="http://schemas.microsoft.com/office/word/2010/wordprocessingCanvas" xmlns:mc="http://schemas.openxmlformats.org/markup-compatibility/2006" xmlns:o="urn:schemas-microsoft-com:office:office" xmlns:r="http://schemas.openxmlformats.org/officeDocument/2006/relationships" xmlns:m="http://schemas.openxmlformats.org/officeDocument/2006/math" xmlns:v="urn:schemas-microsoft-com:vml" xmlns:wp14="http://schemas.microsoft.com/office/word/2010/wordprocessingDrawing" xmlns:wp="http://schemas.openxmlformats.org/drawingml/2006/wordprocessingDrawing" xmlns:w10="urn:schemas-microsoft-com:office:word" xmlns:w="http://schemas.openxmlformats.org/wordprocessingml/2006/main" xmlns:w14="http://schemas.microsoft.com/office/word/2010/wordml" xmlns:w15="http://schemas.microsoft.com/office/word/2012/wordml" xmlns:wpg="http://schemas.microsoft.com/office/word/2010/wordprocessingGroup" xmlns:wpi="http://schemas.microsoft.com/office/word/2010/wordprocessingInk" xmlns:wne="http://schemas.microsoft.com/office/word/2006/wordml" xmlns:wps="http://schemas.microsoft.com/office/word/2010/wordprocessingShape" mc:Ignorable="w14 w15 wp14">
+<w:footnotes xmlns:wpc="http://schemas.microsoft.com/office/word/2010/wordprocessingCanvas" xmlns:cx="http://schemas.microsoft.com/office/drawing/2014/chartex" xmlns:cx1="http://schemas.microsoft.com/office/drawing/2015/9/8/chartex" xmlns:cx2="http://schemas.microsoft.com/office/drawing/2015/10/21/chartex" xmlns:cx3="http://schemas.microsoft.com/office/drawing/2016/5/9/chartex" xmlns:cx4="http://schemas.microsoft.com/office/drawing/2016/5/10/chartex" xmlns:cx5="http://schemas.microsoft.com/office/drawing/2016/5/11/chartex" xmlns:cx6="http://schemas.microsoft.com/office/drawing/2016/5/12/chartex" xmlns:cx7="http://schemas.microsoft.com/office/drawing/2016/5/13/chartex" xmlns:cx8="http://schemas.microsoft.com/office/drawing/2016/5/14/chartex" xmlns:mc="http://schemas.openxmlformats.org/markup-compatibility/2006" xmlns:aink="http://schemas.microsoft.com/office/drawing/2016/ink" xmlns:am3d="http://schemas.microsoft.com/office/drawing/2017/model3d" xmlns:o="urn:schemas-microsoft-com:office:office" xmlns:r="http://schemas.openxmlformats.org/officeDocument/2006/relationships" xmlns:m="http://schemas.openxmlformats.org/officeDocument/2006/math" xmlns:v="urn:schemas-microsoft-com:vml" xmlns:wp14="http://schemas.microsoft.com/office/word/2010/wordprocessingDrawing" xmlns:wp="http://schemas.openxmlformats.org/drawingml/2006/wordprocessingDrawing" xmlns:w10="urn:schemas-microsoft-com:office:word" xmlns:w="http://schemas.openxmlformats.org/wordprocessingml/2006/main" xmlns:w14="http://schemas.microsoft.com/office/word/2010/wordml" xmlns:w15="http://schemas.microsoft.com/office/word/2012/wordml" xmlns:w16cex="http://schemas.microsoft.com/office/word/2018/wordml/cex" xmlns:w16cid="http://schemas.microsoft.com/office/word/2016/wordml/cid" xmlns:w16="http://schemas.microsoft.com/office/word/2018/wordml" xmlns:w16se="http://schemas.microsoft.com/office/word/2015/wordml/symex" xmlns:wpg="http://schemas.microsoft.com/office/word/2010/wordprocessingGroup" xmlns:wpi="http://schemas.microsoft.com/office/word/2010/wordprocessingInk" xmlns:wne="http://schemas.microsoft.com/office/word/2006/wordml" xmlns:wps="http://schemas.microsoft.com/office/word/2010/wordprocessingShape" mc:Ignorable="w14 w15 w16se w16cid w16 w16cex wp14">
   <w:footnote w:type="separator" w:id="-1">
     <w:p>
       <w:pPr>
@@ -3067,14 +2914,14 @@
   <w:footnote w:id="1">
     <w:p>
       <w:pPr>
-        <w:pStyle w:val="Funotentext"/>
+        <w:pStyle w:val="FootnoteText"/>
         <w:rPr>
           <w:lang w:val="da-DK"/>
         </w:rPr>
       </w:pPr>
       <w:r>
         <w:rPr>
-          <w:rStyle w:val="Funotenzeichen"/>
+          <w:rStyle w:val="FootnoteReference"/>
         </w:rPr>
         <w:footnoteRef/>
       </w:r>
@@ -3095,14 +2942,14 @@
   <w:footnote w:id="2">
     <w:p>
       <w:pPr>
-        <w:pStyle w:val="Funotentext"/>
+        <w:pStyle w:val="FootnoteText"/>
         <w:rPr>
           <w:lang w:val="da-DK"/>
         </w:rPr>
       </w:pPr>
       <w:r>
         <w:rPr>
-          <w:rStyle w:val="Funotenzeichen"/>
+          <w:rStyle w:val="FootnoteReference"/>
         </w:rPr>
         <w:footnoteRef/>
       </w:r>
@@ -3135,14 +2982,14 @@
   <w:footnote w:id="3">
     <w:p>
       <w:pPr>
-        <w:pStyle w:val="Funotentext"/>
+        <w:pStyle w:val="FootnoteText"/>
         <w:rPr>
           <w:lang w:val="da-DK"/>
         </w:rPr>
       </w:pPr>
       <w:r>
         <w:rPr>
-          <w:rStyle w:val="Funotenzeichen"/>
+          <w:rStyle w:val="FootnoteReference"/>
         </w:rPr>
         <w:footnoteRef/>
       </w:r>
@@ -3178,33 +3025,14 @@
       </w:r>
     </w:p>
   </w:footnote>
-  <w:footnote w:id="4">
-    <w:p>
-      <w:pPr>
-        <w:pStyle w:val="Funotentext"/>
-      </w:pPr>
-      <w:r>
-        <w:rPr>
-          <w:rStyle w:val="Funotenzeichen"/>
-        </w:rPr>
-        <w:footnoteRef/>
-      </w:r>
-      <w:r>
-        <w:t xml:space="preserve"> </w:t>
-      </w:r>
-      <w:r>
-        <w:t>https://gdpr.eu/privacy-notice/</w:t>
-      </w:r>
-    </w:p>
-  </w:footnote>
 </w:footnotes>
 </file>
 
 <file path=word/header1.xml><?xml version="1.0" encoding="utf-8"?>
-<w:hdr xmlns:wpc="http://schemas.microsoft.com/office/word/2010/wordprocessingCanvas" xmlns:mc="http://schemas.openxmlformats.org/markup-compatibility/2006" xmlns:o="urn:schemas-microsoft-com:office:office" xmlns:r="http://schemas.openxmlformats.org/officeDocument/2006/relationships" xmlns:m="http://schemas.openxmlformats.org/officeDocument/2006/math" xmlns:v="urn:schemas-microsoft-com:vml" xmlns:wp14="http://schemas.microsoft.com/office/word/2010/wordprocessingDrawing" xmlns:wp="http://schemas.openxmlformats.org/drawingml/2006/wordprocessingDrawing" xmlns:w10="urn:schemas-microsoft-com:office:word" xmlns:w="http://schemas.openxmlformats.org/wordprocessingml/2006/main" xmlns:w14="http://schemas.microsoft.com/office/word/2010/wordml" xmlns:w15="http://schemas.microsoft.com/office/word/2012/wordml" xmlns:wpg="http://schemas.microsoft.com/office/word/2010/wordprocessingGroup" xmlns:wpi="http://schemas.microsoft.com/office/word/2010/wordprocessingInk" xmlns:wne="http://schemas.microsoft.com/office/word/2006/wordml" xmlns:wps="http://schemas.microsoft.com/office/word/2010/wordprocessingShape" mc:Ignorable="w14 w15 wp14">
+<w:hdr xmlns:wpc="http://schemas.microsoft.com/office/word/2010/wordprocessingCanvas" xmlns:cx="http://schemas.microsoft.com/office/drawing/2014/chartex" xmlns:cx1="http://schemas.microsoft.com/office/drawing/2015/9/8/chartex" xmlns:cx2="http://schemas.microsoft.com/office/drawing/2015/10/21/chartex" xmlns:cx3="http://schemas.microsoft.com/office/drawing/2016/5/9/chartex" xmlns:cx4="http://schemas.microsoft.com/office/drawing/2016/5/10/chartex" xmlns:cx5="http://schemas.microsoft.com/office/drawing/2016/5/11/chartex" xmlns:cx6="http://schemas.microsoft.com/office/drawing/2016/5/12/chartex" xmlns:cx7="http://schemas.microsoft.com/office/drawing/2016/5/13/chartex" xmlns:cx8="http://schemas.microsoft.com/office/drawing/2016/5/14/chartex" xmlns:mc="http://schemas.openxmlformats.org/markup-compatibility/2006" xmlns:aink="http://schemas.microsoft.com/office/drawing/2016/ink" xmlns:am3d="http://schemas.microsoft.com/office/drawing/2017/model3d" xmlns:o="urn:schemas-microsoft-com:office:office" xmlns:r="http://schemas.openxmlformats.org/officeDocument/2006/relationships" xmlns:m="http://schemas.openxmlformats.org/officeDocument/2006/math" xmlns:v="urn:schemas-microsoft-com:vml" xmlns:wp14="http://schemas.microsoft.com/office/word/2010/wordprocessingDrawing" xmlns:wp="http://schemas.openxmlformats.org/drawingml/2006/wordprocessingDrawing" xmlns:w10="urn:schemas-microsoft-com:office:word" xmlns:w="http://schemas.openxmlformats.org/wordprocessingml/2006/main" xmlns:w14="http://schemas.microsoft.com/office/word/2010/wordml" xmlns:w15="http://schemas.microsoft.com/office/word/2012/wordml" xmlns:w16cex="http://schemas.microsoft.com/office/word/2018/wordml/cex" xmlns:w16cid="http://schemas.microsoft.com/office/word/2016/wordml/cid" xmlns:w16="http://schemas.microsoft.com/office/word/2018/wordml" xmlns:w16se="http://schemas.microsoft.com/office/word/2015/wordml/symex" xmlns:wpg="http://schemas.microsoft.com/office/word/2010/wordprocessingGroup" xmlns:wpi="http://schemas.microsoft.com/office/word/2010/wordprocessingInk" xmlns:wne="http://schemas.microsoft.com/office/word/2006/wordml" xmlns:wps="http://schemas.microsoft.com/office/word/2010/wordprocessingShape" mc:Ignorable="w14 w15 w16se w16cid w16 w16cex wp14">
   <w:p>
     <w:pPr>
-      <w:pStyle w:val="Kopfzeile"/>
+      <w:pStyle w:val="Header"/>
       <w:jc w:val="right"/>
     </w:pPr>
     <w:r>
@@ -3253,7 +3081,7 @@
 </file>
 
 <file path=word/numbering.xml><?xml version="1.0" encoding="utf-8"?>
-<w:numbering xmlns:wpc="http://schemas.microsoft.com/office/word/2010/wordprocessingCanvas" xmlns:mc="http://schemas.openxmlformats.org/markup-compatibility/2006" xmlns:o="urn:schemas-microsoft-com:office:office" xmlns:r="http://schemas.openxmlformats.org/officeDocument/2006/relationships" xmlns:m="http://schemas.openxmlformats.org/officeDocument/2006/math" xmlns:v="urn:schemas-microsoft-com:vml" xmlns:wp14="http://schemas.microsoft.com/office/word/2010/wordprocessingDrawing" xmlns:wp="http://schemas.openxmlformats.org/drawingml/2006/wordprocessingDrawing" xmlns:w10="urn:schemas-microsoft-com:office:word" xmlns:w="http://schemas.openxmlformats.org/wordprocessingml/2006/main" xmlns:w14="http://schemas.microsoft.com/office/word/2010/wordml" xmlns:w15="http://schemas.microsoft.com/office/word/2012/wordml" xmlns:wpg="http://schemas.microsoft.com/office/word/2010/wordprocessingGroup" xmlns:wpi="http://schemas.microsoft.com/office/word/2010/wordprocessingInk" xmlns:wne="http://schemas.microsoft.com/office/word/2006/wordml" xmlns:wps="http://schemas.microsoft.com/office/word/2010/wordprocessingShape" mc:Ignorable="w14 w15 wp14">
+<w:numbering xmlns:wpc="http://schemas.microsoft.com/office/word/2010/wordprocessingCanvas" xmlns:cx="http://schemas.microsoft.com/office/drawing/2014/chartex" xmlns:cx1="http://schemas.microsoft.com/office/drawing/2015/9/8/chartex" xmlns:cx2="http://schemas.microsoft.com/office/drawing/2015/10/21/chartex" xmlns:cx3="http://schemas.microsoft.com/office/drawing/2016/5/9/chartex" xmlns:cx4="http://schemas.microsoft.com/office/drawing/2016/5/10/chartex" xmlns:cx5="http://schemas.microsoft.com/office/drawing/2016/5/11/chartex" xmlns:cx6="http://schemas.microsoft.com/office/drawing/2016/5/12/chartex" xmlns:cx7="http://schemas.microsoft.com/office/drawing/2016/5/13/chartex" xmlns:cx8="http://schemas.microsoft.com/office/drawing/2016/5/14/chartex" xmlns:mc="http://schemas.openxmlformats.org/markup-compatibility/2006" xmlns:aink="http://schemas.microsoft.com/office/drawing/2016/ink" xmlns:am3d="http://schemas.microsoft.com/office/drawing/2017/model3d" xmlns:o="urn:schemas-microsoft-com:office:office" xmlns:r="http://schemas.openxmlformats.org/officeDocument/2006/relationships" xmlns:m="http://schemas.openxmlformats.org/officeDocument/2006/math" xmlns:v="urn:schemas-microsoft-com:vml" xmlns:wp14="http://schemas.microsoft.com/office/word/2010/wordprocessingDrawing" xmlns:wp="http://schemas.openxmlformats.org/drawingml/2006/wordprocessingDrawing" xmlns:w10="urn:schemas-microsoft-com:office:word" xmlns:w="http://schemas.openxmlformats.org/wordprocessingml/2006/main" xmlns:w14="http://schemas.microsoft.com/office/word/2010/wordml" xmlns:w15="http://schemas.microsoft.com/office/word/2012/wordml" xmlns:w16cex="http://schemas.microsoft.com/office/word/2018/wordml/cex" xmlns:w16cid="http://schemas.microsoft.com/office/word/2016/wordml/cid" xmlns:w16="http://schemas.microsoft.com/office/word/2018/wordml" xmlns:w16se="http://schemas.microsoft.com/office/word/2015/wordml/symex" xmlns:wpg="http://schemas.microsoft.com/office/word/2010/wordprocessingGroup" xmlns:wpi="http://schemas.microsoft.com/office/word/2010/wordprocessingInk" xmlns:wne="http://schemas.microsoft.com/office/word/2006/wordml" xmlns:wps="http://schemas.microsoft.com/office/word/2010/wordprocessingShape" mc:Ignorable="w14 w15 w16se w16cid w16 w16cex wp14">
   <w:abstractNum w:abstractNumId="0" w15:restartNumberingAfterBreak="0">
     <w:nsid w:val="02C1670E"/>
     <w:multiLevelType w:val="hybridMultilevel"/>
@@ -6945,7 +6773,7 @@
 </file>
 
 <file path=word/styles.xml><?xml version="1.0" encoding="utf-8"?>
-<w:styles xmlns:mc="http://schemas.openxmlformats.org/markup-compatibility/2006" xmlns:r="http://schemas.openxmlformats.org/officeDocument/2006/relationships" xmlns:w="http://schemas.openxmlformats.org/wordprocessingml/2006/main" xmlns:w14="http://schemas.microsoft.com/office/word/2010/wordml" xmlns:w15="http://schemas.microsoft.com/office/word/2012/wordml" mc:Ignorable="w14 w15">
+<w:styles xmlns:mc="http://schemas.openxmlformats.org/markup-compatibility/2006" xmlns:r="http://schemas.openxmlformats.org/officeDocument/2006/relationships" xmlns:w="http://schemas.openxmlformats.org/wordprocessingml/2006/main" xmlns:w14="http://schemas.microsoft.com/office/word/2010/wordml" xmlns:w15="http://schemas.microsoft.com/office/word/2012/wordml" xmlns:w16cex="http://schemas.microsoft.com/office/word/2018/wordml/cex" xmlns:w16cid="http://schemas.microsoft.com/office/word/2016/wordml/cid" xmlns:w16="http://schemas.microsoft.com/office/word/2018/wordml" xmlns:w16se="http://schemas.microsoft.com/office/word/2015/wordml/symex" mc:Ignorable="w14 w15 w16se w16cid w16 w16cex">
   <w:docDefaults>
     <w:rPrDefault>
       <w:rPr>
@@ -6961,7 +6789,7 @@
       </w:pPr>
     </w:pPrDefault>
   </w:docDefaults>
-  <w:latentStyles w:defLockedState="0" w:defUIPriority="99" w:defSemiHidden="0" w:defUnhideWhenUsed="0" w:defQFormat="0" w:count="371">
+  <w:latentStyles w:defLockedState="0" w:defUIPriority="99" w:defSemiHidden="0" w:defUnhideWhenUsed="0" w:defQFormat="0" w:count="376">
     <w:lsdException w:name="Normal" w:uiPriority="0" w:qFormat="1"/>
     <w:lsdException w:name="heading 1" w:uiPriority="9" w:qFormat="1"/>
     <w:lsdException w:name="heading 2" w:semiHidden="1" w:uiPriority="9" w:unhideWhenUsed="1" w:qFormat="1"/>
@@ -7067,7 +6895,6 @@
     <w:lsdException w:name="HTML Sample" w:semiHidden="1" w:unhideWhenUsed="1"/>
     <w:lsdException w:name="HTML Typewriter" w:semiHidden="1" w:unhideWhenUsed="1"/>
     <w:lsdException w:name="HTML Variable" w:semiHidden="1" w:unhideWhenUsed="1"/>
-    <w:lsdException w:name="Normal Table" w:semiHidden="1" w:unhideWhenUsed="1"/>
     <w:lsdException w:name="annotation subject" w:semiHidden="1" w:unhideWhenUsed="1"/>
     <w:lsdException w:name="No List" w:semiHidden="1" w:unhideWhenUsed="1"/>
     <w:lsdException w:name="Outline List 1" w:semiHidden="1" w:unhideWhenUsed="1"/>
@@ -7110,11 +6937,8 @@
     <w:lsdException w:name="Table Contemporary" w:semiHidden="1" w:unhideWhenUsed="1"/>
     <w:lsdException w:name="Table Elegant" w:semiHidden="1" w:unhideWhenUsed="1"/>
     <w:lsdException w:name="Table Professional" w:semiHidden="1" w:unhideWhenUsed="1"/>
-    <w:lsdException w:name="Table Subtle 1" w:semiHidden="1" w:unhideWhenUsed="1"/>
     <w:lsdException w:name="Table Subtle 2" w:semiHidden="1" w:unhideWhenUsed="1"/>
     <w:lsdException w:name="Table Web 1" w:semiHidden="1" w:unhideWhenUsed="1"/>
-    <w:lsdException w:name="Table Web 2" w:semiHidden="1" w:unhideWhenUsed="1"/>
-    <w:lsdException w:name="Table Web 3" w:semiHidden="1" w:unhideWhenUsed="1"/>
     <w:lsdException w:name="Balloon Text" w:semiHidden="1" w:unhideWhenUsed="1"/>
     <w:lsdException w:name="Table Grid" w:uiPriority="39"/>
     <w:lsdException w:name="Table Theme" w:semiHidden="1" w:unhideWhenUsed="1"/>
@@ -7333,18 +7157,23 @@
     <w:lsdException w:name="List Table 5 Dark Accent 6" w:uiPriority="50"/>
     <w:lsdException w:name="List Table 6 Colorful Accent 6" w:uiPriority="51"/>
     <w:lsdException w:name="List Table 7 Colorful Accent 6" w:uiPriority="52"/>
+    <w:lsdException w:name="Mention" w:semiHidden="1" w:unhideWhenUsed="1"/>
+    <w:lsdException w:name="Smart Hyperlink" w:semiHidden="1" w:unhideWhenUsed="1"/>
+    <w:lsdException w:name="Hashtag" w:semiHidden="1" w:unhideWhenUsed="1"/>
+    <w:lsdException w:name="Unresolved Mention" w:semiHidden="1" w:unhideWhenUsed="1"/>
+    <w:lsdException w:name="Smart Link" w:semiHidden="1" w:unhideWhenUsed="1"/>
   </w:latentStyles>
-  <w:style w:type="paragraph" w:default="1" w:styleId="Standard">
+  <w:style w:type="paragraph" w:default="1" w:styleId="Normal">
     <w:name w:val="Normal"/>
     <w:qFormat/>
   </w:style>
-  <w:style w:type="character" w:default="1" w:styleId="Absatz-Standardschriftart">
+  <w:style w:type="character" w:default="1" w:styleId="DefaultParagraphFont">
     <w:name w:val="Default Paragraph Font"/>
     <w:uiPriority w:val="1"/>
     <w:semiHidden/>
     <w:unhideWhenUsed/>
   </w:style>
-  <w:style w:type="table" w:default="1" w:styleId="NormaleTabelle">
+  <w:style w:type="table" w:default="1" w:styleId="TableNormal">
     <w:name w:val="Normal Table"/>
     <w:uiPriority w:val="99"/>
     <w:semiHidden/>
@@ -7359,15 +7188,15 @@
       </w:tblCellMar>
     </w:tblPr>
   </w:style>
-  <w:style w:type="numbering" w:default="1" w:styleId="KeineListe">
+  <w:style w:type="numbering" w:default="1" w:styleId="NoList">
     <w:name w:val="No List"/>
     <w:uiPriority w:val="99"/>
     <w:semiHidden/>
     <w:unhideWhenUsed/>
   </w:style>
-  <w:style w:type="paragraph" w:styleId="Listenabsatz">
+  <w:style w:type="paragraph" w:styleId="ListParagraph">
     <w:name w:val="List Paragraph"/>
-    <w:basedOn w:val="Standard"/>
+    <w:basedOn w:val="Normal"/>
     <w:uiPriority w:val="34"/>
     <w:qFormat/>
     <w:rsid w:val="00866699"/>
@@ -7376,10 +7205,10 @@
       <w:contextualSpacing/>
     </w:pPr>
   </w:style>
-  <w:style w:type="paragraph" w:styleId="Sprechblasentext">
+  <w:style w:type="paragraph" w:styleId="BalloonText">
     <w:name w:val="Balloon Text"/>
-    <w:basedOn w:val="Standard"/>
-    <w:link w:val="SprechblasentextZchn"/>
+    <w:basedOn w:val="Normal"/>
+    <w:link w:val="BalloonTextChar"/>
     <w:uiPriority w:val="99"/>
     <w:semiHidden/>
     <w:unhideWhenUsed/>
@@ -7393,10 +7222,10 @@
       <w:szCs w:val="18"/>
     </w:rPr>
   </w:style>
-  <w:style w:type="character" w:customStyle="1" w:styleId="SprechblasentextZchn">
-    <w:name w:val="Sprechblasentext Zchn"/>
-    <w:basedOn w:val="Absatz-Standardschriftart"/>
-    <w:link w:val="Sprechblasentext"/>
+  <w:style w:type="character" w:customStyle="1" w:styleId="BalloonTextChar">
+    <w:name w:val="Balloon Text Char"/>
+    <w:basedOn w:val="DefaultParagraphFont"/>
+    <w:link w:val="BalloonText"/>
     <w:uiPriority w:val="99"/>
     <w:semiHidden/>
     <w:rsid w:val="00C14D5C"/>
@@ -7406,9 +7235,9 @@
       <w:szCs w:val="18"/>
     </w:rPr>
   </w:style>
-  <w:style w:type="character" w:styleId="Kommentarzeichen">
+  <w:style w:type="character" w:styleId="CommentReference">
     <w:name w:val="annotation reference"/>
-    <w:basedOn w:val="Absatz-Standardschriftart"/>
+    <w:basedOn w:val="DefaultParagraphFont"/>
     <w:uiPriority w:val="99"/>
     <w:semiHidden/>
     <w:unhideWhenUsed/>
@@ -7418,10 +7247,10 @@
       <w:szCs w:val="16"/>
     </w:rPr>
   </w:style>
-  <w:style w:type="paragraph" w:styleId="Kommentartext">
+  <w:style w:type="paragraph" w:styleId="CommentText">
     <w:name w:val="annotation text"/>
-    <w:basedOn w:val="Standard"/>
-    <w:link w:val="KommentartextZchn"/>
+    <w:basedOn w:val="Normal"/>
+    <w:link w:val="CommentTextChar"/>
     <w:uiPriority w:val="99"/>
     <w:semiHidden/>
     <w:unhideWhenUsed/>
@@ -7434,10 +7263,10 @@
       <w:szCs w:val="20"/>
     </w:rPr>
   </w:style>
-  <w:style w:type="character" w:customStyle="1" w:styleId="KommentartextZchn">
-    <w:name w:val="Kommentartext Zchn"/>
-    <w:basedOn w:val="Absatz-Standardschriftart"/>
-    <w:link w:val="Kommentartext"/>
+  <w:style w:type="character" w:customStyle="1" w:styleId="CommentTextChar">
+    <w:name w:val="Comment Text Char"/>
+    <w:basedOn w:val="DefaultParagraphFont"/>
+    <w:link w:val="CommentText"/>
     <w:uiPriority w:val="99"/>
     <w:semiHidden/>
     <w:rsid w:val="00C14D5C"/>
@@ -7446,11 +7275,11 @@
       <w:szCs w:val="20"/>
     </w:rPr>
   </w:style>
-  <w:style w:type="paragraph" w:styleId="Kommentarthema">
+  <w:style w:type="paragraph" w:styleId="CommentSubject">
     <w:name w:val="annotation subject"/>
-    <w:basedOn w:val="Kommentartext"/>
-    <w:next w:val="Kommentartext"/>
-    <w:link w:val="KommentarthemaZchn"/>
+    <w:basedOn w:val="CommentText"/>
+    <w:next w:val="CommentText"/>
+    <w:link w:val="CommentSubjectChar"/>
     <w:uiPriority w:val="99"/>
     <w:semiHidden/>
     <w:unhideWhenUsed/>
@@ -7460,10 +7289,10 @@
       <w:bCs/>
     </w:rPr>
   </w:style>
-  <w:style w:type="character" w:customStyle="1" w:styleId="KommentarthemaZchn">
-    <w:name w:val="Kommentarthema Zchn"/>
-    <w:basedOn w:val="KommentartextZchn"/>
-    <w:link w:val="Kommentarthema"/>
+  <w:style w:type="character" w:customStyle="1" w:styleId="CommentSubjectChar">
+    <w:name w:val="Comment Subject Char"/>
+    <w:basedOn w:val="CommentTextChar"/>
+    <w:link w:val="CommentSubject"/>
     <w:uiPriority w:val="99"/>
     <w:semiHidden/>
     <w:rsid w:val="00C14D5C"/>
@@ -7474,10 +7303,10 @@
       <w:szCs w:val="20"/>
     </w:rPr>
   </w:style>
-  <w:style w:type="paragraph" w:styleId="Kopfzeile">
+  <w:style w:type="paragraph" w:styleId="Header">
     <w:name w:val="header"/>
-    <w:basedOn w:val="Standard"/>
-    <w:link w:val="KopfzeileZchn"/>
+    <w:basedOn w:val="Normal"/>
+    <w:link w:val="HeaderChar"/>
     <w:uiPriority w:val="99"/>
     <w:unhideWhenUsed/>
     <w:rsid w:val="008C6128"/>
@@ -7489,17 +7318,17 @@
       <w:spacing w:after="0" w:line="240" w:lineRule="auto"/>
     </w:pPr>
   </w:style>
-  <w:style w:type="character" w:customStyle="1" w:styleId="KopfzeileZchn">
-    <w:name w:val="Kopfzeile Zchn"/>
-    <w:basedOn w:val="Absatz-Standardschriftart"/>
-    <w:link w:val="Kopfzeile"/>
+  <w:style w:type="character" w:customStyle="1" w:styleId="HeaderChar">
+    <w:name w:val="Header Char"/>
+    <w:basedOn w:val="DefaultParagraphFont"/>
+    <w:link w:val="Header"/>
     <w:uiPriority w:val="99"/>
     <w:rsid w:val="008C6128"/>
   </w:style>
-  <w:style w:type="paragraph" w:styleId="Fuzeile">
+  <w:style w:type="paragraph" w:styleId="Footer">
     <w:name w:val="footer"/>
-    <w:basedOn w:val="Standard"/>
-    <w:link w:val="FuzeileZchn"/>
+    <w:basedOn w:val="Normal"/>
+    <w:link w:val="FooterChar"/>
     <w:uiPriority w:val="99"/>
     <w:unhideWhenUsed/>
     <w:rsid w:val="008C6128"/>
@@ -7511,16 +7340,16 @@
       <w:spacing w:after="0" w:line="240" w:lineRule="auto"/>
     </w:pPr>
   </w:style>
-  <w:style w:type="character" w:customStyle="1" w:styleId="FuzeileZchn">
-    <w:name w:val="Fußzeile Zchn"/>
-    <w:basedOn w:val="Absatz-Standardschriftart"/>
-    <w:link w:val="Fuzeile"/>
+  <w:style w:type="character" w:customStyle="1" w:styleId="FooterChar">
+    <w:name w:val="Footer Char"/>
+    <w:basedOn w:val="DefaultParagraphFont"/>
+    <w:link w:val="Footer"/>
     <w:uiPriority w:val="99"/>
     <w:rsid w:val="008C6128"/>
   </w:style>
-  <w:style w:type="table" w:styleId="Tabellenraster">
+  <w:style w:type="table" w:styleId="TableGrid">
     <w:name w:val="Table Grid"/>
-    <w:basedOn w:val="NormaleTabelle"/>
+    <w:basedOn w:val="TableNormal"/>
     <w:uiPriority w:val="39"/>
     <w:rsid w:val="003A72BF"/>
     <w:pPr>
@@ -7537,10 +7366,10 @@
       </w:tblBorders>
     </w:tblPr>
   </w:style>
-  <w:style w:type="paragraph" w:styleId="Funotentext">
+  <w:style w:type="paragraph" w:styleId="FootnoteText">
     <w:name w:val="footnote text"/>
-    <w:basedOn w:val="Standard"/>
-    <w:link w:val="FunotentextZchn"/>
+    <w:basedOn w:val="Normal"/>
+    <w:link w:val="FootnoteTextChar"/>
     <w:uiPriority w:val="99"/>
     <w:semiHidden/>
     <w:unhideWhenUsed/>
@@ -7553,10 +7382,10 @@
       <w:szCs w:val="20"/>
     </w:rPr>
   </w:style>
-  <w:style w:type="character" w:customStyle="1" w:styleId="FunotentextZchn">
-    <w:name w:val="Fußnotentext Zchn"/>
-    <w:basedOn w:val="Absatz-Standardschriftart"/>
-    <w:link w:val="Funotentext"/>
+  <w:style w:type="character" w:customStyle="1" w:styleId="FootnoteTextChar">
+    <w:name w:val="Footnote Text Char"/>
+    <w:basedOn w:val="DefaultParagraphFont"/>
+    <w:link w:val="FootnoteText"/>
     <w:uiPriority w:val="99"/>
     <w:semiHidden/>
     <w:rsid w:val="003A72BF"/>
@@ -7565,9 +7394,9 @@
       <w:szCs w:val="20"/>
     </w:rPr>
   </w:style>
-  <w:style w:type="character" w:styleId="Funotenzeichen">
+  <w:style w:type="character" w:styleId="FootnoteReference">
     <w:name w:val="footnote reference"/>
-    <w:basedOn w:val="Absatz-Standardschriftart"/>
+    <w:basedOn w:val="DefaultParagraphFont"/>
     <w:uiPriority w:val="99"/>
     <w:semiHidden/>
     <w:unhideWhenUsed/>
@@ -7578,7 +7407,7 @@
   </w:style>
   <w:style w:type="character" w:styleId="Hyperlink">
     <w:name w:val="Hyperlink"/>
-    <w:basedOn w:val="Absatz-Standardschriftart"/>
+    <w:basedOn w:val="DefaultParagraphFont"/>
     <w:uiPriority w:val="99"/>
     <w:unhideWhenUsed/>
     <w:rsid w:val="003A72BF"/>
@@ -7589,7 +7418,7 @@
   </w:style>
   <w:style w:type="character" w:customStyle="1" w:styleId="UnresolvedMention1">
     <w:name w:val="Unresolved Mention1"/>
-    <w:basedOn w:val="Absatz-Standardschriftart"/>
+    <w:basedOn w:val="DefaultParagraphFont"/>
     <w:uiPriority w:val="99"/>
     <w:semiHidden/>
     <w:unhideWhenUsed/>
@@ -7902,7 +7731,7 @@
 </file>
 
 <file path=customXml/itemProps1.xml><?xml version="1.0" encoding="utf-8"?>
-<ds:datastoreItem xmlns:ds="http://schemas.openxmlformats.org/officeDocument/2006/customXml" ds:itemID="{185AD91A-49F3-4732-8110-D47E5C832328}">
+<ds:datastoreItem xmlns:ds="http://schemas.openxmlformats.org/officeDocument/2006/customXml" ds:itemID="{FBEF3874-8D9D-47E3-AF46-D9C96F419E7E}">
   <ds:schemaRefs>
     <ds:schemaRef ds:uri="http://schemas.openxmlformats.org/officeDocument/2006/bibliography"/>
   </ds:schemaRefs>

</xml_diff>